<commit_message>
created TestSuite addition for task 10.2 | edit mistakes in TS 10.1
</commit_message>
<xml_diff>
--- a/lab10/TestSuite/Додаток Г (TestDriver).docx
+++ b/lab10/TestSuite/Додаток Г (TestDriver).docx
@@ -31,12 +31,12 @@
         <w:spacing w:line="360" w:lineRule="auto"/>
         <w:jc w:val="center"/>
         <w:rPr>
-          <w:lang w:val="en-US"/>
+          <w:lang w:val="ru-RU"/>
         </w:rPr>
       </w:pPr>
       <w:r>
         <w:rPr>
-          <w:lang w:val="en-US"/>
+          <w:lang w:val="ru-RU"/>
         </w:rPr>
         <w:t>(</w:t>
       </w:r>
@@ -50,7 +50,7 @@
       <w:proofErr w:type="spellEnd"/>
       <w:r>
         <w:rPr>
-          <w:lang w:val="en-US"/>
+          <w:lang w:val="ru-RU"/>
         </w:rPr>
         <w:t xml:space="preserve"> </w:t>
       </w:r>
@@ -68,7 +68,7 @@
       </w:r>
       <w:r>
         <w:rPr>
-          <w:lang w:val="en-US"/>
+          <w:lang w:val="ru-RU"/>
         </w:rPr>
         <w:t>)</w:t>
       </w:r>
@@ -1544,7 +1544,7 @@
                 <w:rFonts w:ascii="Arial" w:eastAsia="Arial" w:hAnsi="Arial" w:cs="Arial"/>
                 <w:sz w:val="18"/>
                 <w:szCs w:val="18"/>
-                <w:lang w:val="en-US"/>
+                <w:lang w:val="uk-UA"/>
               </w:rPr>
             </w:pPr>
             <w:r>
@@ -1602,7 +1602,7 @@
                 <w:rFonts w:ascii="Arial" w:eastAsia="Arial" w:hAnsi="Arial" w:cs="Arial"/>
                 <w:sz w:val="18"/>
                 <w:szCs w:val="18"/>
-                <w:lang w:val="en-US"/>
+                <w:lang w:val="uk-UA"/>
               </w:rPr>
               <w:t>2</w:t>
             </w:r>
@@ -1649,16 +1649,7 @@
                 <w:szCs w:val="18"/>
                 <w:lang w:val="uk-UA"/>
               </w:rPr>
-              <w:t xml:space="preserve"> </w:t>
-            </w:r>
-            <w:r>
-              <w:rPr>
-                <w:rFonts w:ascii="Arial" w:eastAsia="Arial" w:hAnsi="Arial" w:cs="Arial"/>
-                <w:sz w:val="18"/>
-                <w:szCs w:val="18"/>
-                <w:lang w:val="uk-UA"/>
-              </w:rPr>
-              <w:t xml:space="preserve">у </w:t>
+              <w:t xml:space="preserve"> у </w:t>
             </w:r>
             <w:proofErr w:type="spellStart"/>
             <w:r>
@@ -1668,7 +1659,25 @@
                 <w:szCs w:val="18"/>
                 <w:lang w:val="en-US"/>
               </w:rPr>
-              <w:t>prjInputFile</w:t>
+              <w:t>prj</w:t>
+            </w:r>
+            <w:r>
+              <w:rPr>
+                <w:rFonts w:ascii="Arial" w:eastAsia="Arial" w:hAnsi="Arial" w:cs="Arial"/>
+                <w:sz w:val="18"/>
+                <w:szCs w:val="18"/>
+                <w:lang w:val="en-US"/>
+              </w:rPr>
+              <w:t>Output</w:t>
+            </w:r>
+            <w:r>
+              <w:rPr>
+                <w:rFonts w:ascii="Arial" w:eastAsia="Arial" w:hAnsi="Arial" w:cs="Arial"/>
+                <w:sz w:val="18"/>
+                <w:szCs w:val="18"/>
+                <w:lang w:val="en-US"/>
+              </w:rPr>
+              <w:t>File</w:t>
             </w:r>
             <w:proofErr w:type="spellEnd"/>
             <w:r>
@@ -1979,7 +1988,7 @@
                 <w:rFonts w:ascii="Courier New" w:eastAsia="Courier New" w:hAnsi="Courier New" w:cs="Courier New"/>
                 <w:sz w:val="16"/>
                 <w:szCs w:val="16"/>
-                <w:lang w:val="en-US"/>
+                <w:lang w:val="uk-UA"/>
               </w:rPr>
             </w:pPr>
             <w:r>
@@ -2060,17 +2069,7 @@
                 <w:szCs w:val="16"/>
                 <w:lang w:val="en-US"/>
               </w:rPr>
-              <w:t>prjOutput</w:t>
-            </w:r>
-            <w:r>
-              <w:rPr>
-                <w:rFonts w:ascii="Courier New" w:eastAsia="Courier New" w:hAnsi="Courier New" w:cs="Courier New"/>
-                <w:b/>
-                <w:sz w:val="16"/>
-                <w:szCs w:val="16"/>
-                <w:lang w:val="en-US"/>
-              </w:rPr>
-              <w:t>File</w:t>
+              <w:t>prjOutputFile</w:t>
             </w:r>
             <w:proofErr w:type="spellEnd"/>
             <w:r>
@@ -2472,15 +2471,7 @@
                 <w:szCs w:val="24"/>
                 <w:lang w:val="uk-UA"/>
               </w:rPr>
-              <w:t>_</w:t>
-            </w:r>
-            <w:r>
-              <w:rPr>
-                <w:sz w:val="24"/>
-                <w:szCs w:val="24"/>
-                <w:lang w:val="uk-UA"/>
-              </w:rPr>
-              <w:t>2</w:t>
+              <w:t>_2</w:t>
             </w:r>
           </w:p>
         </w:tc>
@@ -2646,7 +2637,25 @@
                 <w:szCs w:val="18"/>
                 <w:lang w:val="en-US"/>
               </w:rPr>
-              <w:t>prjInputFile</w:t>
+              <w:t>prj</w:t>
+            </w:r>
+            <w:r>
+              <w:rPr>
+                <w:rFonts w:ascii="Arial" w:eastAsia="Arial" w:hAnsi="Arial" w:cs="Arial"/>
+                <w:sz w:val="18"/>
+                <w:szCs w:val="18"/>
+                <w:lang w:val="en-US"/>
+              </w:rPr>
+              <w:t>Output</w:t>
+            </w:r>
+            <w:r>
+              <w:rPr>
+                <w:rFonts w:ascii="Arial" w:eastAsia="Arial" w:hAnsi="Arial" w:cs="Arial"/>
+                <w:sz w:val="18"/>
+                <w:szCs w:val="18"/>
+                <w:lang w:val="en-US"/>
+              </w:rPr>
+              <w:t>File</w:t>
             </w:r>
             <w:proofErr w:type="spellEnd"/>
             <w:r>
@@ -3354,16 +3363,7 @@
                 <w:szCs w:val="16"/>
                 <w:lang w:val="uk-UA"/>
               </w:rPr>
-              <w:t>воля</w:t>
-            </w:r>
-            <w:r>
-              <w:rPr>
-                <w:rFonts w:ascii="Courier New" w:eastAsia="Courier New" w:hAnsi="Courier New" w:cs="Courier New"/>
-                <w:sz w:val="16"/>
-                <w:szCs w:val="16"/>
-                <w:lang w:val="uk-UA"/>
-              </w:rPr>
-              <w:t>"</w:t>
+              <w:t>воля"</w:t>
             </w:r>
           </w:p>
         </w:tc>
@@ -3463,15 +3463,7 @@
                 <w:szCs w:val="24"/>
                 <w:lang w:val="uk-UA"/>
               </w:rPr>
-              <w:t>_</w:t>
-            </w:r>
-            <w:r>
-              <w:rPr>
-                <w:sz w:val="24"/>
-                <w:szCs w:val="24"/>
-                <w:lang w:val="uk-UA"/>
-              </w:rPr>
-              <w:t>3</w:t>
+              <w:t>_3</w:t>
             </w:r>
           </w:p>
         </w:tc>
@@ -3628,7 +3620,25 @@
                 <w:szCs w:val="18"/>
                 <w:lang w:val="en-US"/>
               </w:rPr>
-              <w:t>prjInputFile</w:t>
+              <w:t>prj</w:t>
+            </w:r>
+            <w:r>
+              <w:rPr>
+                <w:rFonts w:ascii="Arial" w:eastAsia="Arial" w:hAnsi="Arial" w:cs="Arial"/>
+                <w:sz w:val="18"/>
+                <w:szCs w:val="18"/>
+                <w:lang w:val="en-US"/>
+              </w:rPr>
+              <w:t>Output</w:t>
+            </w:r>
+            <w:r>
+              <w:rPr>
+                <w:rFonts w:ascii="Arial" w:eastAsia="Arial" w:hAnsi="Arial" w:cs="Arial"/>
+                <w:sz w:val="18"/>
+                <w:szCs w:val="18"/>
+                <w:lang w:val="en-US"/>
+              </w:rPr>
+              <w:t>File</w:t>
             </w:r>
             <w:proofErr w:type="spellEnd"/>
             <w:r>
@@ -4296,16 +4306,7 @@
                 <w:szCs w:val="16"/>
                 <w:lang w:val="uk-UA"/>
               </w:rPr>
-              <w:t xml:space="preserve">осних літер з вхідного файлу: </w:t>
-            </w:r>
-            <w:r>
-              <w:rPr>
-                <w:rFonts w:ascii="Courier New" w:eastAsia="Courier New" w:hAnsi="Courier New" w:cs="Courier New"/>
-                <w:sz w:val="16"/>
-                <w:szCs w:val="16"/>
-                <w:lang w:val="uk-UA"/>
-              </w:rPr>
-              <w:t>3</w:t>
+              <w:t>осних літер з вхідного файлу: 3</w:t>
             </w:r>
           </w:p>
           <w:p>
@@ -4346,16 +4347,7 @@
                 <w:szCs w:val="16"/>
                 <w:lang w:val="uk-UA"/>
               </w:rPr>
-              <w:t>правило</w:t>
-            </w:r>
-            <w:r>
-              <w:rPr>
-                <w:rFonts w:ascii="Courier New" w:eastAsia="Courier New" w:hAnsi="Courier New" w:cs="Courier New"/>
-                <w:sz w:val="16"/>
-                <w:szCs w:val="16"/>
-                <w:lang w:val="uk-UA"/>
-              </w:rPr>
-              <w:t>"</w:t>
+              <w:t>правило"</w:t>
             </w:r>
           </w:p>
         </w:tc>
@@ -4457,15 +4449,7 @@
                 <w:szCs w:val="24"/>
                 <w:lang w:val="uk-UA"/>
               </w:rPr>
-              <w:t>_</w:t>
-            </w:r>
-            <w:r>
-              <w:rPr>
-                <w:sz w:val="24"/>
-                <w:szCs w:val="24"/>
-                <w:lang w:val="uk-UA"/>
-              </w:rPr>
-              <w:t>4</w:t>
+              <w:t>_4</w:t>
             </w:r>
           </w:p>
         </w:tc>
@@ -4622,7 +4606,25 @@
                 <w:szCs w:val="18"/>
                 <w:lang w:val="en-US"/>
               </w:rPr>
-              <w:t>prjInputFile</w:t>
+              <w:t>prj</w:t>
+            </w:r>
+            <w:r>
+              <w:rPr>
+                <w:rFonts w:ascii="Arial" w:eastAsia="Arial" w:hAnsi="Arial" w:cs="Arial"/>
+                <w:sz w:val="18"/>
+                <w:szCs w:val="18"/>
+                <w:lang w:val="en-US"/>
+              </w:rPr>
+              <w:t>Output</w:t>
+            </w:r>
+            <w:r>
+              <w:rPr>
+                <w:rFonts w:ascii="Arial" w:eastAsia="Arial" w:hAnsi="Arial" w:cs="Arial"/>
+                <w:sz w:val="18"/>
+                <w:szCs w:val="18"/>
+                <w:lang w:val="en-US"/>
+              </w:rPr>
+              <w:t>File</w:t>
             </w:r>
             <w:proofErr w:type="spellEnd"/>
             <w:r>
@@ -5339,16 +5341,7 @@
                 <w:szCs w:val="16"/>
                 <w:lang w:val="uk-UA"/>
               </w:rPr>
-              <w:t>праця</w:t>
-            </w:r>
-            <w:r>
-              <w:rPr>
-                <w:rFonts w:ascii="Courier New" w:eastAsia="Courier New" w:hAnsi="Courier New" w:cs="Courier New"/>
-                <w:sz w:val="16"/>
-                <w:szCs w:val="16"/>
-                <w:lang w:val="uk-UA"/>
-              </w:rPr>
-              <w:t>"</w:t>
+              <w:t>праця"</w:t>
             </w:r>
           </w:p>
         </w:tc>
@@ -5448,15 +5441,7 @@
                 <w:szCs w:val="24"/>
                 <w:lang w:val="uk-UA"/>
               </w:rPr>
-              <w:t>_</w:t>
-            </w:r>
-            <w:r>
-              <w:rPr>
-                <w:sz w:val="24"/>
-                <w:szCs w:val="24"/>
-                <w:lang w:val="uk-UA"/>
-              </w:rPr>
-              <w:t>5</w:t>
+              <w:t>_5</w:t>
             </w:r>
           </w:p>
         </w:tc>
@@ -5548,6 +5533,8 @@
               </w:rPr>
               <w:t>txt</w:t>
             </w:r>
+            <w:bookmarkStart w:id="0" w:name="_GoBack"/>
+            <w:bookmarkEnd w:id="0"/>
           </w:p>
           <w:p>
             <w:pPr>
@@ -5613,7 +5600,25 @@
                 <w:szCs w:val="18"/>
                 <w:lang w:val="en-US"/>
               </w:rPr>
-              <w:t>prjInputFile</w:t>
+              <w:t>prj</w:t>
+            </w:r>
+            <w:r>
+              <w:rPr>
+                <w:rFonts w:ascii="Arial" w:eastAsia="Arial" w:hAnsi="Arial" w:cs="Arial"/>
+                <w:sz w:val="18"/>
+                <w:szCs w:val="18"/>
+                <w:lang w:val="en-US"/>
+              </w:rPr>
+              <w:t>Output</w:t>
+            </w:r>
+            <w:r>
+              <w:rPr>
+                <w:rFonts w:ascii="Arial" w:eastAsia="Arial" w:hAnsi="Arial" w:cs="Arial"/>
+                <w:sz w:val="18"/>
+                <w:szCs w:val="18"/>
+                <w:lang w:val="en-US"/>
+              </w:rPr>
+              <w:t>File</w:t>
             </w:r>
             <w:proofErr w:type="spellEnd"/>
             <w:r>
@@ -6320,19 +6325,8 @@
                 <w:szCs w:val="16"/>
                 <w:lang w:val="uk-UA"/>
               </w:rPr>
-              <w:t>життя</w:t>
-            </w:r>
-            <w:r>
-              <w:rPr>
-                <w:rFonts w:ascii="Courier New" w:eastAsia="Courier New" w:hAnsi="Courier New" w:cs="Courier New"/>
-                <w:sz w:val="16"/>
-                <w:szCs w:val="16"/>
-                <w:lang w:val="uk-UA"/>
-              </w:rPr>
-              <w:t>"</w:t>
-            </w:r>
-            <w:bookmarkStart w:id="0" w:name="_GoBack"/>
-            <w:bookmarkEnd w:id="0"/>
+              <w:t>життя"</w:t>
+            </w:r>
           </w:p>
         </w:tc>
         <w:tc>

</xml_diff>

<commit_message>
renamed TestSuites | add code & TS additions to Report
</commit_message>
<xml_diff>
--- a/lab10/TestSuite/Додаток Г (TestDriver).docx
+++ b/lab10/TestSuite/Додаток Г (TestDriver).docx
@@ -25,6 +25,8 @@
         </w:rPr>
         <w:t>Г</w:t>
       </w:r>
+      <w:bookmarkStart w:id="0" w:name="_GoBack"/>
+      <w:bookmarkEnd w:id="0"/>
     </w:p>
     <w:p>
       <w:pPr>
@@ -64,7 +66,13 @@
         <w:rPr>
           <w:lang w:val="uk-UA"/>
         </w:rPr>
-        <w:t>завдання 10.1</w:t>
+        <w:t>завдання 10.</w:t>
+      </w:r>
+      <w:r>
+        <w:rPr>
+          <w:lang w:val="uk-UA"/>
+        </w:rPr>
+        <w:t>2</w:t>
       </w:r>
       <w:r>
         <w:rPr>
@@ -425,9 +433,9 @@
                 <w:rFonts w:ascii="Courier New" w:eastAsia="Courier New" w:hAnsi="Courier New" w:cs="Courier New"/>
                 <w:sz w:val="24"/>
                 <w:szCs w:val="24"/>
-                <w:lang w:val="en-US"/>
-              </w:rPr>
-              <w:t>3</w:t>
+                <w:lang w:val="uk-UA"/>
+              </w:rPr>
+              <w:t>4</w:t>
             </w:r>
             <w:r>
               <w:rPr>
@@ -444,7 +452,16 @@
                 <w:szCs w:val="24"/>
                 <w:lang w:val="uk-UA"/>
               </w:rPr>
-              <w:t>31</w:t>
+              <w:t>0</w:t>
+            </w:r>
+            <w:r>
+              <w:rPr>
+                <w:rFonts w:ascii="Courier New" w:eastAsia="Courier New" w:hAnsi="Courier New" w:cs="Courier New"/>
+                <w:sz w:val="24"/>
+                <w:szCs w:val="24"/>
+                <w:lang w:val="uk-UA"/>
+              </w:rPr>
+              <w:t>1</w:t>
             </w:r>
             <w:r>
               <w:rPr>
@@ -1169,8 +1186,8 @@
       </w:tblPr>
       <w:tblGrid>
         <w:gridCol w:w="851"/>
-        <w:gridCol w:w="4111"/>
-        <w:gridCol w:w="4536"/>
+        <w:gridCol w:w="4253"/>
+        <w:gridCol w:w="4394"/>
         <w:gridCol w:w="992"/>
       </w:tblGrid>
       <w:tr>
@@ -1255,7 +1272,7 @@
         </w:tc>
         <w:tc>
           <w:tcPr>
-            <w:tcW w:w="4111" w:type="dxa"/>
+            <w:tcW w:w="4253" w:type="dxa"/>
             <w:tcBorders>
               <w:top w:val="single" w:sz="12" w:space="0" w:color="666666"/>
               <w:left w:val="single" w:sz="12" w:space="0" w:color="666666"/>
@@ -1325,7 +1342,7 @@
         </w:tc>
         <w:tc>
           <w:tcPr>
-            <w:tcW w:w="4536" w:type="dxa"/>
+            <w:tcW w:w="4394" w:type="dxa"/>
             <w:tcBorders>
               <w:top w:val="single" w:sz="12" w:space="0" w:color="666666"/>
               <w:left w:val="single" w:sz="12" w:space="0" w:color="666666"/>
@@ -1520,7 +1537,7 @@
         </w:tc>
         <w:tc>
           <w:tcPr>
-            <w:tcW w:w="4111" w:type="dxa"/>
+            <w:tcW w:w="4253" w:type="dxa"/>
             <w:tcBorders>
               <w:top w:val="single" w:sz="12" w:space="0" w:color="666666"/>
               <w:left w:val="single" w:sz="12" w:space="0" w:color="666666"/>
@@ -1554,7 +1571,34 @@
                 <w:szCs w:val="18"/>
                 <w:lang w:val="uk-UA"/>
               </w:rPr>
-              <w:t xml:space="preserve">1. Запис “щастя” у </w:t>
+              <w:t>1</w:t>
+            </w:r>
+            <w:r>
+              <w:rPr>
+                <w:rFonts w:ascii="Arial" w:eastAsia="Arial" w:hAnsi="Arial" w:cs="Arial"/>
+                <w:sz w:val="18"/>
+                <w:szCs w:val="18"/>
+                <w:lang w:val="uk-UA"/>
+              </w:rPr>
+              <w:t xml:space="preserve">. Запис кількості </w:t>
+            </w:r>
+            <w:r>
+              <w:rPr>
+                <w:rFonts w:ascii="Arial" w:eastAsia="Arial" w:hAnsi="Arial" w:cs="Arial"/>
+                <w:sz w:val="18"/>
+                <w:szCs w:val="18"/>
+                <w:lang w:val="uk-UA"/>
+              </w:rPr>
+              <w:t>при</w:t>
+            </w:r>
+            <w:r>
+              <w:rPr>
+                <w:rFonts w:ascii="Arial" w:eastAsia="Arial" w:hAnsi="Arial" w:cs="Arial"/>
+                <w:sz w:val="18"/>
+                <w:szCs w:val="18"/>
+                <w:lang w:val="uk-UA"/>
+              </w:rPr>
+              <w:t xml:space="preserve">голосних у </w:t>
             </w:r>
             <w:proofErr w:type="spellStart"/>
             <w:r>
@@ -1564,7 +1608,34 @@
                 <w:szCs w:val="18"/>
                 <w:lang w:val="en-US"/>
               </w:rPr>
-              <w:t>prjInputFile</w:t>
+              <w:t>prj</w:t>
+            </w:r>
+            <w:r>
+              <w:rPr>
+                <w:rFonts w:ascii="Arial" w:eastAsia="Arial" w:hAnsi="Arial" w:cs="Arial"/>
+                <w:sz w:val="18"/>
+                <w:szCs w:val="18"/>
+                <w:lang w:val="en-US"/>
+              </w:rPr>
+              <w:t>Inpu</w:t>
+            </w:r>
+            <w:r>
+              <w:rPr>
+                <w:rFonts w:ascii="Arial" w:eastAsia="Arial" w:hAnsi="Arial" w:cs="Arial"/>
+                <w:sz w:val="18"/>
+                <w:szCs w:val="18"/>
+                <w:lang w:val="en-US"/>
+              </w:rPr>
+              <w:t>t</w:t>
+            </w:r>
+            <w:r>
+              <w:rPr>
+                <w:rFonts w:ascii="Arial" w:eastAsia="Arial" w:hAnsi="Arial" w:cs="Arial"/>
+                <w:sz w:val="18"/>
+                <w:szCs w:val="18"/>
+                <w:lang w:val="en-US"/>
+              </w:rPr>
+              <w:t>File</w:t>
             </w:r>
             <w:proofErr w:type="spellEnd"/>
             <w:r>
@@ -1622,26 +1693,28 @@
                 <w:szCs w:val="18"/>
                 <w:lang w:val="uk-UA"/>
               </w:rPr>
-              <w:t>Запис</w:t>
-            </w:r>
-            <w:r>
-              <w:rPr>
-                <w:rFonts w:ascii="Arial" w:eastAsia="Arial" w:hAnsi="Arial" w:cs="Arial"/>
-                <w:sz w:val="18"/>
-                <w:szCs w:val="18"/>
-                <w:lang w:val="uk-UA"/>
-              </w:rPr>
-              <w:t xml:space="preserve"> інформаці</w:t>
-            </w:r>
-            <w:r>
-              <w:rPr>
-                <w:rFonts w:ascii="Arial" w:eastAsia="Arial" w:hAnsi="Arial" w:cs="Arial"/>
-                <w:sz w:val="18"/>
-                <w:szCs w:val="18"/>
-                <w:lang w:val="uk-UA"/>
-              </w:rPr>
-              <w:t>ї</w:t>
-            </w:r>
+              <w:t xml:space="preserve">Запис </w:t>
+            </w:r>
+            <w:r>
+              <w:rPr>
+                <w:rFonts w:ascii="Arial" w:eastAsia="Arial" w:hAnsi="Arial" w:cs="Arial"/>
+                <w:sz w:val="18"/>
+                <w:szCs w:val="18"/>
+                <w:lang w:val="uk-UA"/>
+              </w:rPr>
+              <w:t xml:space="preserve">часу </w:t>
+            </w:r>
+            <w:proofErr w:type="spellStart"/>
+            <w:r>
+              <w:rPr>
+                <w:rFonts w:ascii="Arial" w:eastAsia="Arial" w:hAnsi="Arial" w:cs="Arial"/>
+                <w:sz w:val="18"/>
+                <w:szCs w:val="18"/>
+                <w:lang w:val="uk-UA"/>
+              </w:rPr>
+              <w:t>дозапису</w:t>
+            </w:r>
+            <w:proofErr w:type="spellEnd"/>
             <w:r>
               <w:rPr>
                 <w:rFonts w:ascii="Arial" w:eastAsia="Arial" w:hAnsi="Arial" w:cs="Arial"/>
@@ -1651,6 +1724,15 @@
               </w:rPr>
               <w:t xml:space="preserve"> у </w:t>
             </w:r>
+            <w:r>
+              <w:rPr>
+                <w:rFonts w:ascii="Arial" w:eastAsia="Arial" w:hAnsi="Arial" w:cs="Arial"/>
+                <w:sz w:val="18"/>
+                <w:szCs w:val="18"/>
+                <w:lang w:val="uk-UA"/>
+              </w:rPr>
+              <w:t xml:space="preserve"> </w:t>
+            </w:r>
             <w:proofErr w:type="spellStart"/>
             <w:r>
               <w:rPr>
@@ -1668,188 +1750,7 @@
                 <w:szCs w:val="18"/>
                 <w:lang w:val="en-US"/>
               </w:rPr>
-              <w:t>Output</w:t>
-            </w:r>
-            <w:r>
-              <w:rPr>
-                <w:rFonts w:ascii="Arial" w:eastAsia="Arial" w:hAnsi="Arial" w:cs="Arial"/>
-                <w:sz w:val="18"/>
-                <w:szCs w:val="18"/>
-                <w:lang w:val="en-US"/>
-              </w:rPr>
-              <w:t>File</w:t>
-            </w:r>
-            <w:proofErr w:type="spellEnd"/>
-            <w:r>
-              <w:rPr>
-                <w:rFonts w:ascii="Arial" w:eastAsia="Arial" w:hAnsi="Arial" w:cs="Arial"/>
-                <w:sz w:val="18"/>
-                <w:szCs w:val="18"/>
-                <w:lang w:val="uk-UA"/>
-              </w:rPr>
-              <w:t>.</w:t>
-            </w:r>
-            <w:r>
-              <w:rPr>
-                <w:rFonts w:ascii="Arial" w:eastAsia="Arial" w:hAnsi="Arial" w:cs="Arial"/>
-                <w:sz w:val="18"/>
-                <w:szCs w:val="18"/>
-                <w:lang w:val="en-US"/>
-              </w:rPr>
-              <w:t>txt</w:t>
-            </w:r>
-          </w:p>
-          <w:p>
-            <w:pPr>
-              <w:ind w:left="42"/>
-              <w:jc w:val="left"/>
-              <w:rPr>
-                <w:rFonts w:ascii="Arial" w:eastAsia="Arial" w:hAnsi="Arial" w:cs="Arial"/>
-                <w:sz w:val="18"/>
-                <w:szCs w:val="18"/>
-                <w:lang w:val="uk-UA"/>
-              </w:rPr>
-            </w:pPr>
-            <w:r>
-              <w:rPr>
-                <w:rFonts w:ascii="Arial" w:eastAsia="Arial" w:hAnsi="Arial" w:cs="Arial"/>
-                <w:sz w:val="18"/>
-                <w:szCs w:val="18"/>
-                <w:lang w:val="uk-UA"/>
-              </w:rPr>
-              <w:t xml:space="preserve">3. Запис кількості голосних у </w:t>
-            </w:r>
-            <w:proofErr w:type="spellStart"/>
-            <w:r>
-              <w:rPr>
-                <w:rFonts w:ascii="Arial" w:eastAsia="Arial" w:hAnsi="Arial" w:cs="Arial"/>
-                <w:sz w:val="18"/>
-                <w:szCs w:val="18"/>
-                <w:lang w:val="en-US"/>
-              </w:rPr>
-              <w:t>prj</w:t>
-            </w:r>
-            <w:r>
-              <w:rPr>
-                <w:rFonts w:ascii="Arial" w:eastAsia="Arial" w:hAnsi="Arial" w:cs="Arial"/>
-                <w:sz w:val="18"/>
-                <w:szCs w:val="18"/>
-                <w:lang w:val="en-US"/>
-              </w:rPr>
-              <w:t>Output</w:t>
-            </w:r>
-            <w:r>
-              <w:rPr>
-                <w:rFonts w:ascii="Arial" w:eastAsia="Arial" w:hAnsi="Arial" w:cs="Arial"/>
-                <w:sz w:val="18"/>
-                <w:szCs w:val="18"/>
-                <w:lang w:val="en-US"/>
-              </w:rPr>
-              <w:t>File</w:t>
-            </w:r>
-            <w:proofErr w:type="spellEnd"/>
-            <w:r>
-              <w:rPr>
-                <w:rFonts w:ascii="Arial" w:eastAsia="Arial" w:hAnsi="Arial" w:cs="Arial"/>
-                <w:sz w:val="18"/>
-                <w:szCs w:val="18"/>
-                <w:lang w:val="uk-UA"/>
-              </w:rPr>
-              <w:t>.</w:t>
-            </w:r>
-            <w:r>
-              <w:rPr>
-                <w:rFonts w:ascii="Arial" w:eastAsia="Arial" w:hAnsi="Arial" w:cs="Arial"/>
-                <w:sz w:val="18"/>
-                <w:szCs w:val="18"/>
-                <w:lang w:val="en-US"/>
-              </w:rPr>
-              <w:t>txt</w:t>
-            </w:r>
-          </w:p>
-          <w:p>
-            <w:pPr>
-              <w:ind w:left="42"/>
-              <w:jc w:val="left"/>
-              <w:rPr>
-                <w:rFonts w:ascii="Arial" w:eastAsia="Arial" w:hAnsi="Arial" w:cs="Arial"/>
-                <w:sz w:val="18"/>
-                <w:szCs w:val="18"/>
-                <w:lang w:val="uk-UA"/>
-              </w:rPr>
-            </w:pPr>
-            <w:r>
-              <w:rPr>
-                <w:rFonts w:ascii="Arial" w:eastAsia="Arial" w:hAnsi="Arial" w:cs="Arial"/>
-                <w:sz w:val="18"/>
-                <w:szCs w:val="18"/>
-                <w:lang w:val="uk-UA"/>
-              </w:rPr>
-              <w:t xml:space="preserve">4. </w:t>
-            </w:r>
-            <w:r>
-              <w:rPr>
-                <w:rFonts w:ascii="Arial" w:eastAsia="Arial" w:hAnsi="Arial" w:cs="Arial"/>
-                <w:sz w:val="18"/>
-                <w:szCs w:val="18"/>
-                <w:lang w:val="uk-UA"/>
-              </w:rPr>
-              <w:t xml:space="preserve">Запис пошуку </w:t>
-            </w:r>
-            <w:r>
-              <w:rPr>
-                <w:rFonts w:ascii="Arial" w:eastAsia="Arial" w:hAnsi="Arial" w:cs="Arial"/>
-                <w:sz w:val="18"/>
-                <w:szCs w:val="18"/>
-                <w:lang w:val="uk-UA"/>
-              </w:rPr>
-              <w:t>“</w:t>
-            </w:r>
-            <w:r>
-              <w:rPr>
-                <w:rFonts w:ascii="Arial" w:eastAsia="Arial" w:hAnsi="Arial" w:cs="Arial"/>
-                <w:sz w:val="18"/>
-                <w:szCs w:val="18"/>
-                <w:lang w:val="uk-UA"/>
-              </w:rPr>
-              <w:t>щастя</w:t>
-            </w:r>
-            <w:r>
-              <w:rPr>
-                <w:rFonts w:ascii="Arial" w:eastAsia="Arial" w:hAnsi="Arial" w:cs="Arial"/>
-                <w:sz w:val="18"/>
-                <w:szCs w:val="18"/>
-                <w:lang w:val="uk-UA"/>
-              </w:rPr>
-              <w:t>”</w:t>
-            </w:r>
-            <w:r>
-              <w:rPr>
-                <w:rFonts w:ascii="Arial" w:eastAsia="Arial" w:hAnsi="Arial" w:cs="Arial"/>
-                <w:sz w:val="18"/>
-                <w:szCs w:val="18"/>
-                <w:lang w:val="uk-UA"/>
-              </w:rPr>
-              <w:t xml:space="preserve"> у </w:t>
-            </w:r>
-            <w:proofErr w:type="spellStart"/>
-            <w:r>
-              <w:rPr>
-                <w:rFonts w:ascii="Arial" w:eastAsia="Arial" w:hAnsi="Arial" w:cs="Arial"/>
-                <w:sz w:val="18"/>
-                <w:szCs w:val="18"/>
-                <w:lang w:val="en-US"/>
-              </w:rPr>
-              <w:t>prj</w:t>
-            </w:r>
-            <w:r>
-              <w:rPr>
-                <w:rFonts w:ascii="Arial" w:eastAsia="Arial" w:hAnsi="Arial" w:cs="Arial"/>
-                <w:sz w:val="18"/>
-                <w:szCs w:val="18"/>
-                <w:lang w:val="en-US"/>
-              </w:rPr>
-              <w:t>Output</w:t>
+              <w:t>Input</w:t>
             </w:r>
             <w:r>
               <w:rPr>
@@ -1883,7 +1784,7 @@
         </w:tc>
         <w:tc>
           <w:tcPr>
-            <w:tcW w:w="4536" w:type="dxa"/>
+            <w:tcW w:w="4394" w:type="dxa"/>
             <w:tcBorders>
               <w:top w:val="single" w:sz="12" w:space="0" w:color="666666"/>
               <w:left w:val="single" w:sz="12" w:space="0" w:color="666666"/>
@@ -1998,16 +1899,7 @@
                 <w:szCs w:val="16"/>
                 <w:lang w:val="uk-UA"/>
               </w:rPr>
-              <w:t>щ</w:t>
-            </w:r>
-            <w:r>
-              <w:rPr>
-                <w:rFonts w:ascii="Courier New" w:eastAsia="Courier New" w:hAnsi="Courier New" w:cs="Courier New"/>
-                <w:sz w:val="16"/>
-                <w:szCs w:val="16"/>
-                <w:lang w:val="uk-UA"/>
-              </w:rPr>
-              <w:t>астя</w:t>
+              <w:t>щастя</w:t>
             </w:r>
           </w:p>
           <w:p>
@@ -2029,6 +1921,24 @@
                 <w:lang w:val="uk-UA"/>
               </w:rPr>
             </w:pPr>
+            <w:r>
+              <w:rPr>
+                <w:rFonts w:ascii="Courier New" w:eastAsia="Courier New" w:hAnsi="Courier New" w:cs="Courier New"/>
+                <w:sz w:val="16"/>
+                <w:szCs w:val="16"/>
+                <w:lang w:val="uk-UA"/>
+              </w:rPr>
+              <w:t>Кількість пригол</w:t>
+            </w:r>
+            <w:r>
+              <w:rPr>
+                <w:rFonts w:ascii="Courier New" w:eastAsia="Courier New" w:hAnsi="Courier New" w:cs="Courier New"/>
+                <w:sz w:val="16"/>
+                <w:szCs w:val="16"/>
+                <w:lang w:val="uk-UA"/>
+              </w:rPr>
+              <w:t>осних літер з вхідного файлу: 3</w:t>
+            </w:r>
           </w:p>
           <w:p>
             <w:pPr>
@@ -2044,121 +1954,39 @@
               <w:jc w:val="left"/>
               <w:rPr>
                 <w:rFonts w:ascii="Courier New" w:eastAsia="Courier New" w:hAnsi="Courier New" w:cs="Courier New"/>
-                <w:b/>
-                <w:sz w:val="16"/>
-                <w:szCs w:val="16"/>
-                <w:lang w:val="uk-UA"/>
-              </w:rPr>
-            </w:pPr>
-            <w:r>
-              <w:rPr>
-                <w:rFonts w:ascii="Courier New" w:eastAsia="Courier New" w:hAnsi="Courier New" w:cs="Courier New"/>
-                <w:b/>
-                <w:sz w:val="16"/>
-                <w:szCs w:val="16"/>
-                <w:lang w:val="uk-UA"/>
-              </w:rPr>
-              <w:t xml:space="preserve">Вміст </w:t>
+                <w:sz w:val="16"/>
+                <w:szCs w:val="16"/>
+                <w:lang w:val="ru-RU"/>
+              </w:rPr>
+            </w:pPr>
+            <w:r>
+              <w:rPr>
+                <w:rFonts w:ascii="Courier New" w:eastAsia="Courier New" w:hAnsi="Courier New" w:cs="Courier New"/>
+                <w:sz w:val="16"/>
+                <w:szCs w:val="16"/>
+                <w:lang w:val="uk-UA"/>
+              </w:rPr>
+              <w:t xml:space="preserve">Дата та час </w:t>
             </w:r>
             <w:proofErr w:type="spellStart"/>
             <w:r>
               <w:rPr>
                 <w:rFonts w:ascii="Courier New" w:eastAsia="Courier New" w:hAnsi="Courier New" w:cs="Courier New"/>
-                <w:b/>
-                <w:sz w:val="16"/>
-                <w:szCs w:val="16"/>
-                <w:lang w:val="en-US"/>
-              </w:rPr>
-              <w:t>prjOutputFile</w:t>
+                <w:sz w:val="16"/>
+                <w:szCs w:val="16"/>
+                <w:lang w:val="uk-UA"/>
+              </w:rPr>
+              <w:t>дозапису</w:t>
             </w:r>
             <w:proofErr w:type="spellEnd"/>
             <w:r>
               <w:rPr>
                 <w:rFonts w:ascii="Courier New" w:eastAsia="Courier New" w:hAnsi="Courier New" w:cs="Courier New"/>
-                <w:b/>
-                <w:sz w:val="16"/>
-                <w:szCs w:val="16"/>
-                <w:lang w:val="uk-UA"/>
-              </w:rPr>
-              <w:t>.</w:t>
-            </w:r>
-            <w:r>
-              <w:rPr>
-                <w:rFonts w:ascii="Courier New" w:eastAsia="Courier New" w:hAnsi="Courier New" w:cs="Courier New"/>
-                <w:b/>
-                <w:sz w:val="16"/>
-                <w:szCs w:val="16"/>
-                <w:lang w:val="en-US"/>
-              </w:rPr>
-              <w:t>txt</w:t>
-            </w:r>
-            <w:r>
-              <w:rPr>
-                <w:rFonts w:ascii="Courier New" w:eastAsia="Courier New" w:hAnsi="Courier New" w:cs="Courier New"/>
-                <w:b/>
-                <w:sz w:val="16"/>
-                <w:szCs w:val="16"/>
-                <w:lang w:val="uk-UA"/>
-              </w:rPr>
-              <w:t>:</w:t>
-            </w:r>
-          </w:p>
-          <w:p>
-            <w:pPr>
-              <w:widowControl w:val="0"/>
-              <w:pBdr>
-                <w:top w:val="nil"/>
-                <w:left w:val="nil"/>
-                <w:bottom w:val="nil"/>
-                <w:right w:val="nil"/>
-                <w:between w:val="nil"/>
-              </w:pBdr>
-              <w:spacing w:line="240" w:lineRule="auto"/>
-              <w:jc w:val="left"/>
-              <w:rPr>
-                <w:rFonts w:ascii="Courier New" w:eastAsia="Courier New" w:hAnsi="Courier New" w:cs="Courier New"/>
-                <w:sz w:val="16"/>
-                <w:szCs w:val="16"/>
-                <w:lang w:val="uk-UA"/>
-              </w:rPr>
-            </w:pPr>
-            <w:r>
-              <w:rPr>
-                <w:rFonts w:ascii="Courier New" w:eastAsia="Courier New" w:hAnsi="Courier New" w:cs="Courier New"/>
-                <w:sz w:val="16"/>
-                <w:szCs w:val="16"/>
-                <w:lang w:val="uk-UA"/>
-              </w:rPr>
-              <w:t>====================================================================</w:t>
-            </w:r>
-          </w:p>
-          <w:p>
-            <w:pPr>
-              <w:widowControl w:val="0"/>
-              <w:pBdr>
-                <w:top w:val="nil"/>
-                <w:left w:val="nil"/>
-                <w:bottom w:val="nil"/>
-                <w:right w:val="nil"/>
-                <w:between w:val="nil"/>
-              </w:pBdr>
-              <w:spacing w:line="240" w:lineRule="auto"/>
-              <w:jc w:val="left"/>
-              <w:rPr>
-                <w:rFonts w:ascii="Courier New" w:eastAsia="Courier New" w:hAnsi="Courier New" w:cs="Courier New"/>
-                <w:sz w:val="16"/>
-                <w:szCs w:val="16"/>
-                <w:lang w:val="uk-UA"/>
-              </w:rPr>
-            </w:pPr>
-            <w:r>
-              <w:rPr>
-                <w:rFonts w:ascii="Courier New" w:eastAsia="Courier New" w:hAnsi="Courier New" w:cs="Courier New"/>
-                <w:sz w:val="16"/>
-                <w:szCs w:val="16"/>
-                <w:lang w:val="uk-UA"/>
-              </w:rPr>
-              <w:t xml:space="preserve"> Виконавець:         </w:t>
+                <w:sz w:val="16"/>
+                <w:szCs w:val="16"/>
+                <w:lang w:val="uk-UA"/>
+              </w:rPr>
+              <w:t xml:space="preserve"> </w:t>
             </w:r>
             <w:proofErr w:type="spellStart"/>
             <w:r>
@@ -2168,7 +1996,7 @@
                 <w:szCs w:val="16"/>
                 <w:lang w:val="uk-UA"/>
               </w:rPr>
-              <w:t>Стрюк</w:t>
+              <w:t>інформаціїї</w:t>
             </w:r>
             <w:proofErr w:type="spellEnd"/>
             <w:r>
@@ -2178,199 +2006,34 @@
                 <w:szCs w:val="16"/>
                 <w:lang w:val="uk-UA"/>
               </w:rPr>
-              <w:t xml:space="preserve"> Владислав Євгенійович</w:t>
-            </w:r>
-          </w:p>
-          <w:p>
-            <w:pPr>
-              <w:widowControl w:val="0"/>
-              <w:pBdr>
-                <w:top w:val="nil"/>
-                <w:left w:val="nil"/>
-                <w:bottom w:val="nil"/>
-                <w:right w:val="nil"/>
-                <w:between w:val="nil"/>
-              </w:pBdr>
-              <w:spacing w:line="240" w:lineRule="auto"/>
-              <w:jc w:val="left"/>
-              <w:rPr>
-                <w:rFonts w:ascii="Courier New" w:eastAsia="Courier New" w:hAnsi="Courier New" w:cs="Courier New"/>
-                <w:sz w:val="16"/>
-                <w:szCs w:val="16"/>
-                <w:lang w:val="uk-UA"/>
-              </w:rPr>
-            </w:pPr>
-            <w:r>
-              <w:rPr>
-                <w:rFonts w:ascii="Courier New" w:eastAsia="Courier New" w:hAnsi="Courier New" w:cs="Courier New"/>
-                <w:sz w:val="16"/>
-                <w:szCs w:val="16"/>
-                <w:lang w:val="uk-UA"/>
-              </w:rPr>
-              <w:t xml:space="preserve"> Рік розробки:       2022</w:t>
-            </w:r>
-          </w:p>
-          <w:p>
-            <w:pPr>
-              <w:widowControl w:val="0"/>
-              <w:pBdr>
-                <w:top w:val="nil"/>
-                <w:left w:val="nil"/>
-                <w:bottom w:val="nil"/>
-                <w:right w:val="nil"/>
-                <w:between w:val="nil"/>
-              </w:pBdr>
-              <w:spacing w:line="240" w:lineRule="auto"/>
-              <w:jc w:val="left"/>
-              <w:rPr>
-                <w:rFonts w:ascii="Courier New" w:eastAsia="Courier New" w:hAnsi="Courier New" w:cs="Courier New"/>
-                <w:sz w:val="16"/>
-                <w:szCs w:val="16"/>
-                <w:lang w:val="uk-UA"/>
-              </w:rPr>
-            </w:pPr>
-            <w:r>
-              <w:rPr>
-                <w:rFonts w:ascii="Courier New" w:eastAsia="Courier New" w:hAnsi="Courier New" w:cs="Courier New"/>
-                <w:sz w:val="16"/>
-                <w:szCs w:val="16"/>
-                <w:lang w:val="uk-UA"/>
-              </w:rPr>
-              <w:t xml:space="preserve"> Місто/Країна:       Кропивницький/Україна</w:t>
-            </w:r>
-          </w:p>
-          <w:p>
-            <w:pPr>
-              <w:widowControl w:val="0"/>
-              <w:pBdr>
-                <w:top w:val="nil"/>
-                <w:left w:val="nil"/>
-                <w:bottom w:val="nil"/>
-                <w:right w:val="nil"/>
-                <w:between w:val="nil"/>
-              </w:pBdr>
-              <w:spacing w:line="240" w:lineRule="auto"/>
-              <w:jc w:val="left"/>
-              <w:rPr>
-                <w:rFonts w:ascii="Courier New" w:eastAsia="Courier New" w:hAnsi="Courier New" w:cs="Courier New"/>
-                <w:sz w:val="16"/>
-                <w:szCs w:val="16"/>
-                <w:lang w:val="uk-UA"/>
-              </w:rPr>
-            </w:pPr>
-            <w:r>
-              <w:rPr>
-                <w:rFonts w:ascii="Courier New" w:eastAsia="Courier New" w:hAnsi="Courier New" w:cs="Courier New"/>
-                <w:sz w:val="16"/>
-                <w:szCs w:val="16"/>
-                <w:lang w:val="uk-UA"/>
-              </w:rPr>
-              <w:t xml:space="preserve"> ВНЗ:                Центральний Національний Технічний Університет</w:t>
-            </w:r>
-          </w:p>
-          <w:p>
-            <w:pPr>
-              <w:widowControl w:val="0"/>
-              <w:pBdr>
-                <w:top w:val="nil"/>
-                <w:left w:val="nil"/>
-                <w:bottom w:val="nil"/>
-                <w:right w:val="nil"/>
-                <w:between w:val="nil"/>
-              </w:pBdr>
-              <w:spacing w:line="240" w:lineRule="auto"/>
-              <w:jc w:val="left"/>
+              <w:t xml:space="preserve">: </w:t>
+            </w:r>
+            <w:r>
               <w:rPr>
                 <w:rFonts w:ascii="Courier New" w:eastAsia="Courier New" w:hAnsi="Courier New" w:cs="Courier New"/>
                 <w:sz w:val="16"/>
                 <w:szCs w:val="16"/>
                 <w:lang w:val="ru-RU"/>
               </w:rPr>
-            </w:pPr>
-            <w:r>
-              <w:rPr>
-                <w:rFonts w:ascii="Courier New" w:eastAsia="Courier New" w:hAnsi="Courier New" w:cs="Courier New"/>
-                <w:sz w:val="16"/>
-                <w:szCs w:val="16"/>
-                <w:lang w:val="uk-UA"/>
-              </w:rPr>
-              <w:t>=====================================</w:t>
-            </w:r>
-            <w:r>
-              <w:rPr>
-                <w:rFonts w:ascii="Courier New" w:eastAsia="Courier New" w:hAnsi="Courier New" w:cs="Courier New"/>
-                <w:sz w:val="16"/>
-                <w:szCs w:val="16"/>
-                <w:lang w:val="uk-UA"/>
-              </w:rPr>
-              <w:t>===============================</w:t>
-            </w:r>
-          </w:p>
-          <w:p>
-            <w:pPr>
-              <w:widowControl w:val="0"/>
-              <w:pBdr>
-                <w:top w:val="nil"/>
-                <w:left w:val="nil"/>
-                <w:bottom w:val="nil"/>
-                <w:right w:val="nil"/>
-                <w:between w:val="nil"/>
-              </w:pBdr>
-              <w:spacing w:line="240" w:lineRule="auto"/>
-              <w:jc w:val="left"/>
+              <w:t>[</w:t>
+            </w:r>
+            <w:r>
+              <w:rPr>
+                <w:rFonts w:ascii="Courier New" w:eastAsia="Courier New" w:hAnsi="Courier New" w:cs="Courier New"/>
+                <w:sz w:val="16"/>
+                <w:szCs w:val="16"/>
+                <w:lang w:val="en-US"/>
+              </w:rPr>
+              <w:t>date</w:t>
+            </w:r>
+            <w:r>
               <w:rPr>
                 <w:rFonts w:ascii="Courier New" w:eastAsia="Courier New" w:hAnsi="Courier New" w:cs="Courier New"/>
                 <w:sz w:val="16"/>
                 <w:szCs w:val="16"/>
                 <w:lang w:val="ru-RU"/>
               </w:rPr>
-            </w:pPr>
-            <w:r>
-              <w:rPr>
-                <w:rFonts w:ascii="Courier New" w:eastAsia="Courier New" w:hAnsi="Courier New" w:cs="Courier New"/>
-                <w:sz w:val="16"/>
-                <w:szCs w:val="16"/>
-                <w:lang w:val="uk-UA"/>
-              </w:rPr>
-              <w:t>Кількість гол</w:t>
-            </w:r>
-            <w:r>
-              <w:rPr>
-                <w:rFonts w:ascii="Courier New" w:eastAsia="Courier New" w:hAnsi="Courier New" w:cs="Courier New"/>
-                <w:sz w:val="16"/>
-                <w:szCs w:val="16"/>
-                <w:lang w:val="uk-UA"/>
-              </w:rPr>
-              <w:t>осних літер з вхідного файлу: 2</w:t>
-            </w:r>
-          </w:p>
-          <w:p>
-            <w:pPr>
-              <w:widowControl w:val="0"/>
-              <w:pBdr>
-                <w:top w:val="nil"/>
-                <w:left w:val="nil"/>
-                <w:bottom w:val="nil"/>
-                <w:right w:val="nil"/>
-                <w:between w:val="nil"/>
-              </w:pBdr>
-              <w:spacing w:line="240" w:lineRule="auto"/>
-              <w:jc w:val="left"/>
-              <w:rPr>
-                <w:rFonts w:ascii="Courier New" w:eastAsia="Courier New" w:hAnsi="Courier New" w:cs="Courier New"/>
-                <w:sz w:val="16"/>
-                <w:szCs w:val="16"/>
-                <w:lang w:val="en-US"/>
-              </w:rPr>
-            </w:pPr>
-            <w:r>
-              <w:rPr>
-                <w:rFonts w:ascii="Courier New" w:eastAsia="Courier New" w:hAnsi="Courier New" w:cs="Courier New"/>
-                <w:sz w:val="16"/>
-                <w:szCs w:val="16"/>
-                <w:lang w:val="uk-UA"/>
-              </w:rPr>
-              <w:t>Знайдено слово "щастя"</w:t>
+              <w:t>]</w:t>
             </w:r>
           </w:p>
         </w:tc>
@@ -2477,7 +2140,7 @@
         </w:tc>
         <w:tc>
           <w:tcPr>
-            <w:tcW w:w="4111" w:type="dxa"/>
+            <w:tcW w:w="4253" w:type="dxa"/>
             <w:tcBorders>
               <w:top w:val="single" w:sz="12" w:space="0" w:color="666666"/>
               <w:left w:val="single" w:sz="12" w:space="0" w:color="666666"/>
@@ -2501,38 +2164,17 @@
                 <w:rFonts w:ascii="Arial" w:eastAsia="Arial" w:hAnsi="Arial" w:cs="Arial"/>
                 <w:sz w:val="18"/>
                 <w:szCs w:val="18"/>
-                <w:lang w:val="en-US"/>
-              </w:rPr>
-            </w:pPr>
-            <w:r>
-              <w:rPr>
-                <w:rFonts w:ascii="Arial" w:eastAsia="Arial" w:hAnsi="Arial" w:cs="Arial"/>
-                <w:sz w:val="18"/>
-                <w:szCs w:val="18"/>
-                <w:lang w:val="uk-UA"/>
-              </w:rPr>
-              <w:t>1. Запис “</w:t>
-            </w:r>
-            <w:r>
-              <w:t xml:space="preserve"> </w:t>
-            </w:r>
-            <w:r>
-              <w:rPr>
-                <w:rFonts w:ascii="Arial" w:eastAsia="Arial" w:hAnsi="Arial" w:cs="Arial"/>
-                <w:sz w:val="18"/>
-                <w:szCs w:val="18"/>
-                <w:lang w:val="uk-UA"/>
-              </w:rPr>
-              <w:t>воля</w:t>
-            </w:r>
-            <w:r>
-              <w:rPr>
-                <w:rFonts w:ascii="Arial" w:eastAsia="Arial" w:hAnsi="Arial" w:cs="Arial"/>
-                <w:sz w:val="18"/>
-                <w:szCs w:val="18"/>
-                <w:lang w:val="uk-UA"/>
-              </w:rPr>
-              <w:t xml:space="preserve">” у </w:t>
+                <w:lang w:val="uk-UA"/>
+              </w:rPr>
+            </w:pPr>
+            <w:r>
+              <w:rPr>
+                <w:rFonts w:ascii="Arial" w:eastAsia="Arial" w:hAnsi="Arial" w:cs="Arial"/>
+                <w:sz w:val="18"/>
+                <w:szCs w:val="18"/>
+                <w:lang w:val="uk-UA"/>
+              </w:rPr>
+              <w:t xml:space="preserve">1. Запис кількості приголосних у </w:t>
             </w:r>
             <w:proofErr w:type="spellStart"/>
             <w:r>
@@ -2542,7 +2184,25 @@
                 <w:szCs w:val="18"/>
                 <w:lang w:val="en-US"/>
               </w:rPr>
-              <w:t>prjInputFile</w:t>
+              <w:t>prj</w:t>
+            </w:r>
+            <w:r>
+              <w:rPr>
+                <w:rFonts w:ascii="Arial" w:eastAsia="Arial" w:hAnsi="Arial" w:cs="Arial"/>
+                <w:sz w:val="18"/>
+                <w:szCs w:val="18"/>
+                <w:lang w:val="en-US"/>
+              </w:rPr>
+              <w:t>Input</w:t>
+            </w:r>
+            <w:r>
+              <w:rPr>
+                <w:rFonts w:ascii="Arial" w:eastAsia="Arial" w:hAnsi="Arial" w:cs="Arial"/>
+                <w:sz w:val="18"/>
+                <w:szCs w:val="18"/>
+                <w:lang w:val="en-US"/>
+              </w:rPr>
+              <w:t>File</w:t>
             </w:r>
             <w:proofErr w:type="spellEnd"/>
             <w:r>
@@ -2580,7 +2240,7 @@
                 <w:rFonts w:ascii="Arial" w:eastAsia="Arial" w:hAnsi="Arial" w:cs="Arial"/>
                 <w:sz w:val="18"/>
                 <w:szCs w:val="18"/>
-                <w:lang w:val="en-US"/>
+                <w:lang w:val="uk-UA"/>
               </w:rPr>
               <w:t>2</w:t>
             </w:r>
@@ -2600,34 +2260,7 @@
                 <w:szCs w:val="18"/>
                 <w:lang w:val="uk-UA"/>
               </w:rPr>
-              <w:t>Запис</w:t>
-            </w:r>
-            <w:r>
-              <w:rPr>
-                <w:rFonts w:ascii="Arial" w:eastAsia="Arial" w:hAnsi="Arial" w:cs="Arial"/>
-                <w:sz w:val="18"/>
-                <w:szCs w:val="18"/>
-                <w:lang w:val="uk-UA"/>
-              </w:rPr>
-              <w:t xml:space="preserve"> інформаці</w:t>
-            </w:r>
-            <w:r>
-              <w:rPr>
-                <w:rFonts w:ascii="Arial" w:eastAsia="Arial" w:hAnsi="Arial" w:cs="Arial"/>
-                <w:sz w:val="18"/>
-                <w:szCs w:val="18"/>
-                <w:lang w:val="uk-UA"/>
-              </w:rPr>
-              <w:t>ї</w:t>
-            </w:r>
-            <w:r>
-              <w:rPr>
-                <w:rFonts w:ascii="Arial" w:eastAsia="Arial" w:hAnsi="Arial" w:cs="Arial"/>
-                <w:sz w:val="18"/>
-                <w:szCs w:val="18"/>
-                <w:lang w:val="uk-UA"/>
-              </w:rPr>
-              <w:t xml:space="preserve"> у </w:t>
+              <w:t xml:space="preserve">Запис часу </w:t>
             </w:r>
             <w:proofErr w:type="spellStart"/>
             <w:r>
@@ -2635,6 +2268,26 @@
                 <w:rFonts w:ascii="Arial" w:eastAsia="Arial" w:hAnsi="Arial" w:cs="Arial"/>
                 <w:sz w:val="18"/>
                 <w:szCs w:val="18"/>
+                <w:lang w:val="uk-UA"/>
+              </w:rPr>
+              <w:t>дозапису</w:t>
+            </w:r>
+            <w:proofErr w:type="spellEnd"/>
+            <w:r>
+              <w:rPr>
+                <w:rFonts w:ascii="Arial" w:eastAsia="Arial" w:hAnsi="Arial" w:cs="Arial"/>
+                <w:sz w:val="18"/>
+                <w:szCs w:val="18"/>
+                <w:lang w:val="uk-UA"/>
+              </w:rPr>
+              <w:t xml:space="preserve"> у  </w:t>
+            </w:r>
+            <w:proofErr w:type="spellStart"/>
+            <w:r>
+              <w:rPr>
+                <w:rFonts w:ascii="Arial" w:eastAsia="Arial" w:hAnsi="Arial" w:cs="Arial"/>
+                <w:sz w:val="18"/>
+                <w:szCs w:val="18"/>
                 <w:lang w:val="en-US"/>
               </w:rPr>
               <w:t>prj</w:t>
@@ -2646,191 +2299,7 @@
                 <w:szCs w:val="18"/>
                 <w:lang w:val="en-US"/>
               </w:rPr>
-              <w:t>Output</w:t>
-            </w:r>
-            <w:r>
-              <w:rPr>
-                <w:rFonts w:ascii="Arial" w:eastAsia="Arial" w:hAnsi="Arial" w:cs="Arial"/>
-                <w:sz w:val="18"/>
-                <w:szCs w:val="18"/>
-                <w:lang w:val="en-US"/>
-              </w:rPr>
-              <w:t>File</w:t>
-            </w:r>
-            <w:proofErr w:type="spellEnd"/>
-            <w:r>
-              <w:rPr>
-                <w:rFonts w:ascii="Arial" w:eastAsia="Arial" w:hAnsi="Arial" w:cs="Arial"/>
-                <w:sz w:val="18"/>
-                <w:szCs w:val="18"/>
-                <w:lang w:val="uk-UA"/>
-              </w:rPr>
-              <w:t>.</w:t>
-            </w:r>
-            <w:r>
-              <w:rPr>
-                <w:rFonts w:ascii="Arial" w:eastAsia="Arial" w:hAnsi="Arial" w:cs="Arial"/>
-                <w:sz w:val="18"/>
-                <w:szCs w:val="18"/>
-                <w:lang w:val="en-US"/>
-              </w:rPr>
-              <w:t>txt</w:t>
-            </w:r>
-          </w:p>
-          <w:p>
-            <w:pPr>
-              <w:ind w:left="42"/>
-              <w:jc w:val="left"/>
-              <w:rPr>
-                <w:rFonts w:ascii="Arial" w:eastAsia="Arial" w:hAnsi="Arial" w:cs="Arial"/>
-                <w:sz w:val="18"/>
-                <w:szCs w:val="18"/>
-                <w:lang w:val="uk-UA"/>
-              </w:rPr>
-            </w:pPr>
-            <w:r>
-              <w:rPr>
-                <w:rFonts w:ascii="Arial" w:eastAsia="Arial" w:hAnsi="Arial" w:cs="Arial"/>
-                <w:sz w:val="18"/>
-                <w:szCs w:val="18"/>
-                <w:lang w:val="uk-UA"/>
-              </w:rPr>
-              <w:t xml:space="preserve">3. Запис кількості голосних у </w:t>
-            </w:r>
-            <w:proofErr w:type="spellStart"/>
-            <w:r>
-              <w:rPr>
-                <w:rFonts w:ascii="Arial" w:eastAsia="Arial" w:hAnsi="Arial" w:cs="Arial"/>
-                <w:sz w:val="18"/>
-                <w:szCs w:val="18"/>
-                <w:lang w:val="en-US"/>
-              </w:rPr>
-              <w:t>prj</w:t>
-            </w:r>
-            <w:r>
-              <w:rPr>
-                <w:rFonts w:ascii="Arial" w:eastAsia="Arial" w:hAnsi="Arial" w:cs="Arial"/>
-                <w:sz w:val="18"/>
-                <w:szCs w:val="18"/>
-                <w:lang w:val="en-US"/>
-              </w:rPr>
-              <w:t>Output</w:t>
-            </w:r>
-            <w:r>
-              <w:rPr>
-                <w:rFonts w:ascii="Arial" w:eastAsia="Arial" w:hAnsi="Arial" w:cs="Arial"/>
-                <w:sz w:val="18"/>
-                <w:szCs w:val="18"/>
-                <w:lang w:val="en-US"/>
-              </w:rPr>
-              <w:t>File</w:t>
-            </w:r>
-            <w:proofErr w:type="spellEnd"/>
-            <w:r>
-              <w:rPr>
-                <w:rFonts w:ascii="Arial" w:eastAsia="Arial" w:hAnsi="Arial" w:cs="Arial"/>
-                <w:sz w:val="18"/>
-                <w:szCs w:val="18"/>
-                <w:lang w:val="uk-UA"/>
-              </w:rPr>
-              <w:t>.</w:t>
-            </w:r>
-            <w:r>
-              <w:rPr>
-                <w:rFonts w:ascii="Arial" w:eastAsia="Arial" w:hAnsi="Arial" w:cs="Arial"/>
-                <w:sz w:val="18"/>
-                <w:szCs w:val="18"/>
-                <w:lang w:val="en-US"/>
-              </w:rPr>
-              <w:t>txt</w:t>
-            </w:r>
-          </w:p>
-          <w:p>
-            <w:pPr>
-              <w:ind w:left="42"/>
-              <w:jc w:val="left"/>
-              <w:rPr>
-                <w:rFonts w:ascii="Arial" w:eastAsia="Arial" w:hAnsi="Arial" w:cs="Arial"/>
-                <w:sz w:val="18"/>
-                <w:szCs w:val="18"/>
-                <w:lang w:val="uk-UA"/>
-              </w:rPr>
-            </w:pPr>
-            <w:r>
-              <w:rPr>
-                <w:rFonts w:ascii="Arial" w:eastAsia="Arial" w:hAnsi="Arial" w:cs="Arial"/>
-                <w:sz w:val="18"/>
-                <w:szCs w:val="18"/>
-                <w:lang w:val="uk-UA"/>
-              </w:rPr>
-              <w:t xml:space="preserve">4. </w:t>
-            </w:r>
-            <w:r>
-              <w:rPr>
-                <w:rFonts w:ascii="Arial" w:eastAsia="Arial" w:hAnsi="Arial" w:cs="Arial"/>
-                <w:sz w:val="18"/>
-                <w:szCs w:val="18"/>
-                <w:lang w:val="uk-UA"/>
-              </w:rPr>
-              <w:t xml:space="preserve">Запис пошуку </w:t>
-            </w:r>
-            <w:r>
-              <w:rPr>
-                <w:rFonts w:ascii="Arial" w:eastAsia="Arial" w:hAnsi="Arial" w:cs="Arial"/>
-                <w:sz w:val="18"/>
-                <w:szCs w:val="18"/>
-                <w:lang w:val="uk-UA"/>
-              </w:rPr>
-              <w:t>“</w:t>
-            </w:r>
-            <w:r>
-              <w:t xml:space="preserve"> </w:t>
-            </w:r>
-            <w:r>
-              <w:rPr>
-                <w:rFonts w:ascii="Arial" w:eastAsia="Arial" w:hAnsi="Arial" w:cs="Arial"/>
-                <w:sz w:val="18"/>
-                <w:szCs w:val="18"/>
-                <w:lang w:val="uk-UA"/>
-              </w:rPr>
-              <w:t>воля</w:t>
-            </w:r>
-            <w:r>
-              <w:rPr>
-                <w:rFonts w:ascii="Arial" w:eastAsia="Arial" w:hAnsi="Arial" w:cs="Arial"/>
-                <w:sz w:val="18"/>
-                <w:szCs w:val="18"/>
-                <w:lang w:val="uk-UA"/>
-              </w:rPr>
-              <w:t>”</w:t>
-            </w:r>
-            <w:r>
-              <w:rPr>
-                <w:rFonts w:ascii="Arial" w:eastAsia="Arial" w:hAnsi="Arial" w:cs="Arial"/>
-                <w:sz w:val="18"/>
-                <w:szCs w:val="18"/>
-                <w:lang w:val="uk-UA"/>
-              </w:rPr>
-              <w:t xml:space="preserve"> у </w:t>
-            </w:r>
-            <w:proofErr w:type="spellStart"/>
-            <w:r>
-              <w:rPr>
-                <w:rFonts w:ascii="Arial" w:eastAsia="Arial" w:hAnsi="Arial" w:cs="Arial"/>
-                <w:sz w:val="18"/>
-                <w:szCs w:val="18"/>
-                <w:lang w:val="en-US"/>
-              </w:rPr>
-              <w:t>prj</w:t>
-            </w:r>
-            <w:r>
-              <w:rPr>
-                <w:rFonts w:ascii="Arial" w:eastAsia="Arial" w:hAnsi="Arial" w:cs="Arial"/>
-                <w:sz w:val="18"/>
-                <w:szCs w:val="18"/>
-                <w:lang w:val="en-US"/>
-              </w:rPr>
-              <w:t>Output</w:t>
+              <w:t>Input</w:t>
             </w:r>
             <w:r>
               <w:rPr>
@@ -2864,7 +2333,7 @@
         </w:tc>
         <w:tc>
           <w:tcPr>
-            <w:tcW w:w="4536" w:type="dxa"/>
+            <w:tcW w:w="4394" w:type="dxa"/>
             <w:tcBorders>
               <w:top w:val="single" w:sz="12" w:space="0" w:color="666666"/>
               <w:left w:val="single" w:sz="12" w:space="0" w:color="666666"/>
@@ -2979,16 +2448,7 @@
                 <w:szCs w:val="16"/>
                 <w:lang w:val="uk-UA"/>
               </w:rPr>
-              <w:t>в</w:t>
-            </w:r>
-            <w:r>
-              <w:rPr>
-                <w:rFonts w:ascii="Courier New" w:eastAsia="Courier New" w:hAnsi="Courier New" w:cs="Courier New"/>
-                <w:sz w:val="16"/>
-                <w:szCs w:val="16"/>
-                <w:lang w:val="uk-UA"/>
-              </w:rPr>
-              <w:t>оля</w:t>
+              <w:t>воля</w:t>
             </w:r>
           </w:p>
           <w:p>
@@ -3010,6 +2470,24 @@
                 <w:lang w:val="uk-UA"/>
               </w:rPr>
             </w:pPr>
+            <w:r>
+              <w:rPr>
+                <w:rFonts w:ascii="Courier New" w:eastAsia="Courier New" w:hAnsi="Courier New" w:cs="Courier New"/>
+                <w:sz w:val="16"/>
+                <w:szCs w:val="16"/>
+                <w:lang w:val="uk-UA"/>
+              </w:rPr>
+              <w:t>Кількість пригол</w:t>
+            </w:r>
+            <w:r>
+              <w:rPr>
+                <w:rFonts w:ascii="Courier New" w:eastAsia="Courier New" w:hAnsi="Courier New" w:cs="Courier New"/>
+                <w:sz w:val="16"/>
+                <w:szCs w:val="16"/>
+                <w:lang w:val="uk-UA"/>
+              </w:rPr>
+              <w:t>осних літер з вхідного файлу: 2</w:t>
+            </w:r>
           </w:p>
           <w:p>
             <w:pPr>
@@ -3025,121 +2503,39 @@
               <w:jc w:val="left"/>
               <w:rPr>
                 <w:rFonts w:ascii="Courier New" w:eastAsia="Courier New" w:hAnsi="Courier New" w:cs="Courier New"/>
-                <w:b/>
-                <w:sz w:val="16"/>
-                <w:szCs w:val="16"/>
-                <w:lang w:val="uk-UA"/>
-              </w:rPr>
-            </w:pPr>
-            <w:r>
-              <w:rPr>
-                <w:rFonts w:ascii="Courier New" w:eastAsia="Courier New" w:hAnsi="Courier New" w:cs="Courier New"/>
-                <w:b/>
-                <w:sz w:val="16"/>
-                <w:szCs w:val="16"/>
-                <w:lang w:val="uk-UA"/>
-              </w:rPr>
-              <w:t xml:space="preserve">Вміст </w:t>
+                <w:sz w:val="16"/>
+                <w:szCs w:val="16"/>
+                <w:lang w:val="uk-UA"/>
+              </w:rPr>
+            </w:pPr>
+            <w:r>
+              <w:rPr>
+                <w:rFonts w:ascii="Courier New" w:eastAsia="Courier New" w:hAnsi="Courier New" w:cs="Courier New"/>
+                <w:sz w:val="16"/>
+                <w:szCs w:val="16"/>
+                <w:lang w:val="uk-UA"/>
+              </w:rPr>
+              <w:t xml:space="preserve">Дата та час </w:t>
             </w:r>
             <w:proofErr w:type="spellStart"/>
             <w:r>
               <w:rPr>
                 <w:rFonts w:ascii="Courier New" w:eastAsia="Courier New" w:hAnsi="Courier New" w:cs="Courier New"/>
-                <w:b/>
-                <w:sz w:val="16"/>
-                <w:szCs w:val="16"/>
-                <w:lang w:val="en-US"/>
-              </w:rPr>
-              <w:t>prjOutputFile</w:t>
+                <w:sz w:val="16"/>
+                <w:szCs w:val="16"/>
+                <w:lang w:val="uk-UA"/>
+              </w:rPr>
+              <w:t>дозапису</w:t>
             </w:r>
             <w:proofErr w:type="spellEnd"/>
             <w:r>
               <w:rPr>
                 <w:rFonts w:ascii="Courier New" w:eastAsia="Courier New" w:hAnsi="Courier New" w:cs="Courier New"/>
-                <w:b/>
-                <w:sz w:val="16"/>
-                <w:szCs w:val="16"/>
-                <w:lang w:val="uk-UA"/>
-              </w:rPr>
-              <w:t>.</w:t>
-            </w:r>
-            <w:r>
-              <w:rPr>
-                <w:rFonts w:ascii="Courier New" w:eastAsia="Courier New" w:hAnsi="Courier New" w:cs="Courier New"/>
-                <w:b/>
-                <w:sz w:val="16"/>
-                <w:szCs w:val="16"/>
-                <w:lang w:val="en-US"/>
-              </w:rPr>
-              <w:t>txt</w:t>
-            </w:r>
-            <w:r>
-              <w:rPr>
-                <w:rFonts w:ascii="Courier New" w:eastAsia="Courier New" w:hAnsi="Courier New" w:cs="Courier New"/>
-                <w:b/>
-                <w:sz w:val="16"/>
-                <w:szCs w:val="16"/>
-                <w:lang w:val="uk-UA"/>
-              </w:rPr>
-              <w:t>:</w:t>
-            </w:r>
-          </w:p>
-          <w:p>
-            <w:pPr>
-              <w:widowControl w:val="0"/>
-              <w:pBdr>
-                <w:top w:val="nil"/>
-                <w:left w:val="nil"/>
-                <w:bottom w:val="nil"/>
-                <w:right w:val="nil"/>
-                <w:between w:val="nil"/>
-              </w:pBdr>
-              <w:spacing w:line="240" w:lineRule="auto"/>
-              <w:jc w:val="left"/>
-              <w:rPr>
-                <w:rFonts w:ascii="Courier New" w:eastAsia="Courier New" w:hAnsi="Courier New" w:cs="Courier New"/>
-                <w:sz w:val="16"/>
-                <w:szCs w:val="16"/>
-                <w:lang w:val="uk-UA"/>
-              </w:rPr>
-            </w:pPr>
-            <w:r>
-              <w:rPr>
-                <w:rFonts w:ascii="Courier New" w:eastAsia="Courier New" w:hAnsi="Courier New" w:cs="Courier New"/>
-                <w:sz w:val="16"/>
-                <w:szCs w:val="16"/>
-                <w:lang w:val="uk-UA"/>
-              </w:rPr>
-              <w:t>====================================================================</w:t>
-            </w:r>
-          </w:p>
-          <w:p>
-            <w:pPr>
-              <w:widowControl w:val="0"/>
-              <w:pBdr>
-                <w:top w:val="nil"/>
-                <w:left w:val="nil"/>
-                <w:bottom w:val="nil"/>
-                <w:right w:val="nil"/>
-                <w:between w:val="nil"/>
-              </w:pBdr>
-              <w:spacing w:line="240" w:lineRule="auto"/>
-              <w:jc w:val="left"/>
-              <w:rPr>
-                <w:rFonts w:ascii="Courier New" w:eastAsia="Courier New" w:hAnsi="Courier New" w:cs="Courier New"/>
-                <w:sz w:val="16"/>
-                <w:szCs w:val="16"/>
-                <w:lang w:val="uk-UA"/>
-              </w:rPr>
-            </w:pPr>
-            <w:r>
-              <w:rPr>
-                <w:rFonts w:ascii="Courier New" w:eastAsia="Courier New" w:hAnsi="Courier New" w:cs="Courier New"/>
-                <w:sz w:val="16"/>
-                <w:szCs w:val="16"/>
-                <w:lang w:val="uk-UA"/>
-              </w:rPr>
-              <w:t xml:space="preserve"> Виконавець:         </w:t>
+                <w:sz w:val="16"/>
+                <w:szCs w:val="16"/>
+                <w:lang w:val="uk-UA"/>
+              </w:rPr>
+              <w:t xml:space="preserve"> </w:t>
             </w:r>
             <w:proofErr w:type="spellStart"/>
             <w:r>
@@ -3149,7 +2545,7 @@
                 <w:szCs w:val="16"/>
                 <w:lang w:val="uk-UA"/>
               </w:rPr>
-              <w:t>Стрюк</w:t>
+              <w:t>інформаціїї</w:t>
             </w:r>
             <w:proofErr w:type="spellEnd"/>
             <w:r>
@@ -3159,211 +2555,34 @@
                 <w:szCs w:val="16"/>
                 <w:lang w:val="uk-UA"/>
               </w:rPr>
-              <w:t xml:space="preserve"> Владислав Євгенійович</w:t>
-            </w:r>
-          </w:p>
-          <w:p>
-            <w:pPr>
-              <w:widowControl w:val="0"/>
-              <w:pBdr>
-                <w:top w:val="nil"/>
-                <w:left w:val="nil"/>
-                <w:bottom w:val="nil"/>
-                <w:right w:val="nil"/>
-                <w:between w:val="nil"/>
-              </w:pBdr>
-              <w:spacing w:line="240" w:lineRule="auto"/>
-              <w:jc w:val="left"/>
-              <w:rPr>
-                <w:rFonts w:ascii="Courier New" w:eastAsia="Courier New" w:hAnsi="Courier New" w:cs="Courier New"/>
-                <w:sz w:val="16"/>
-                <w:szCs w:val="16"/>
-                <w:lang w:val="uk-UA"/>
-              </w:rPr>
-            </w:pPr>
-            <w:r>
-              <w:rPr>
-                <w:rFonts w:ascii="Courier New" w:eastAsia="Courier New" w:hAnsi="Courier New" w:cs="Courier New"/>
-                <w:sz w:val="16"/>
-                <w:szCs w:val="16"/>
-                <w:lang w:val="uk-UA"/>
-              </w:rPr>
-              <w:t xml:space="preserve"> Рік розробки:       2022</w:t>
-            </w:r>
-          </w:p>
-          <w:p>
-            <w:pPr>
-              <w:widowControl w:val="0"/>
-              <w:pBdr>
-                <w:top w:val="nil"/>
-                <w:left w:val="nil"/>
-                <w:bottom w:val="nil"/>
-                <w:right w:val="nil"/>
-                <w:between w:val="nil"/>
-              </w:pBdr>
-              <w:spacing w:line="240" w:lineRule="auto"/>
-              <w:jc w:val="left"/>
-              <w:rPr>
-                <w:rFonts w:ascii="Courier New" w:eastAsia="Courier New" w:hAnsi="Courier New" w:cs="Courier New"/>
-                <w:sz w:val="16"/>
-                <w:szCs w:val="16"/>
-                <w:lang w:val="uk-UA"/>
-              </w:rPr>
-            </w:pPr>
-            <w:r>
-              <w:rPr>
-                <w:rFonts w:ascii="Courier New" w:eastAsia="Courier New" w:hAnsi="Courier New" w:cs="Courier New"/>
-                <w:sz w:val="16"/>
-                <w:szCs w:val="16"/>
-                <w:lang w:val="uk-UA"/>
-              </w:rPr>
-              <w:t xml:space="preserve"> Місто/Країна:       Кропивницький/Україна</w:t>
-            </w:r>
-          </w:p>
-          <w:p>
-            <w:pPr>
-              <w:widowControl w:val="0"/>
-              <w:pBdr>
-                <w:top w:val="nil"/>
-                <w:left w:val="nil"/>
-                <w:bottom w:val="nil"/>
-                <w:right w:val="nil"/>
-                <w:between w:val="nil"/>
-              </w:pBdr>
-              <w:spacing w:line="240" w:lineRule="auto"/>
-              <w:jc w:val="left"/>
-              <w:rPr>
-                <w:rFonts w:ascii="Courier New" w:eastAsia="Courier New" w:hAnsi="Courier New" w:cs="Courier New"/>
-                <w:sz w:val="16"/>
-                <w:szCs w:val="16"/>
-                <w:lang w:val="uk-UA"/>
-              </w:rPr>
-            </w:pPr>
-            <w:r>
-              <w:rPr>
-                <w:rFonts w:ascii="Courier New" w:eastAsia="Courier New" w:hAnsi="Courier New" w:cs="Courier New"/>
-                <w:sz w:val="16"/>
-                <w:szCs w:val="16"/>
-                <w:lang w:val="uk-UA"/>
-              </w:rPr>
-              <w:t xml:space="preserve"> ВНЗ:                Центральний Національний Технічний Університет</w:t>
-            </w:r>
-          </w:p>
-          <w:p>
-            <w:pPr>
-              <w:widowControl w:val="0"/>
-              <w:pBdr>
-                <w:top w:val="nil"/>
-                <w:left w:val="nil"/>
-                <w:bottom w:val="nil"/>
-                <w:right w:val="nil"/>
-                <w:between w:val="nil"/>
-              </w:pBdr>
-              <w:spacing w:line="240" w:lineRule="auto"/>
-              <w:jc w:val="left"/>
+              <w:t xml:space="preserve">: </w:t>
+            </w:r>
+            <w:r>
               <w:rPr>
                 <w:rFonts w:ascii="Courier New" w:eastAsia="Courier New" w:hAnsi="Courier New" w:cs="Courier New"/>
                 <w:sz w:val="16"/>
                 <w:szCs w:val="16"/>
                 <w:lang w:val="ru-RU"/>
               </w:rPr>
-            </w:pPr>
-            <w:r>
-              <w:rPr>
-                <w:rFonts w:ascii="Courier New" w:eastAsia="Courier New" w:hAnsi="Courier New" w:cs="Courier New"/>
-                <w:sz w:val="16"/>
-                <w:szCs w:val="16"/>
-                <w:lang w:val="uk-UA"/>
-              </w:rPr>
-              <w:t>=====================================</w:t>
-            </w:r>
-            <w:r>
-              <w:rPr>
-                <w:rFonts w:ascii="Courier New" w:eastAsia="Courier New" w:hAnsi="Courier New" w:cs="Courier New"/>
-                <w:sz w:val="16"/>
-                <w:szCs w:val="16"/>
-                <w:lang w:val="uk-UA"/>
-              </w:rPr>
-              <w:t>===============================</w:t>
-            </w:r>
-          </w:p>
-          <w:p>
-            <w:pPr>
-              <w:widowControl w:val="0"/>
-              <w:pBdr>
-                <w:top w:val="nil"/>
-                <w:left w:val="nil"/>
-                <w:bottom w:val="nil"/>
-                <w:right w:val="nil"/>
-                <w:between w:val="nil"/>
-              </w:pBdr>
-              <w:spacing w:line="240" w:lineRule="auto"/>
-              <w:jc w:val="left"/>
+              <w:t>[</w:t>
+            </w:r>
+            <w:r>
+              <w:rPr>
+                <w:rFonts w:ascii="Courier New" w:eastAsia="Courier New" w:hAnsi="Courier New" w:cs="Courier New"/>
+                <w:sz w:val="16"/>
+                <w:szCs w:val="16"/>
+                <w:lang w:val="en-US"/>
+              </w:rPr>
+              <w:t>date</w:t>
+            </w:r>
+            <w:r>
               <w:rPr>
                 <w:rFonts w:ascii="Courier New" w:eastAsia="Courier New" w:hAnsi="Courier New" w:cs="Courier New"/>
                 <w:sz w:val="16"/>
                 <w:szCs w:val="16"/>
                 <w:lang w:val="ru-RU"/>
               </w:rPr>
-            </w:pPr>
-            <w:r>
-              <w:rPr>
-                <w:rFonts w:ascii="Courier New" w:eastAsia="Courier New" w:hAnsi="Courier New" w:cs="Courier New"/>
-                <w:sz w:val="16"/>
-                <w:szCs w:val="16"/>
-                <w:lang w:val="uk-UA"/>
-              </w:rPr>
-              <w:t>Кількість гол</w:t>
-            </w:r>
-            <w:r>
-              <w:rPr>
-                <w:rFonts w:ascii="Courier New" w:eastAsia="Courier New" w:hAnsi="Courier New" w:cs="Courier New"/>
-                <w:sz w:val="16"/>
-                <w:szCs w:val="16"/>
-                <w:lang w:val="uk-UA"/>
-              </w:rPr>
-              <w:t>осних літер з вхідного файлу: 2</w:t>
-            </w:r>
-          </w:p>
-          <w:p>
-            <w:pPr>
-              <w:widowControl w:val="0"/>
-              <w:pBdr>
-                <w:top w:val="nil"/>
-                <w:left w:val="nil"/>
-                <w:bottom w:val="nil"/>
-                <w:right w:val="nil"/>
-                <w:between w:val="nil"/>
-              </w:pBdr>
-              <w:spacing w:line="240" w:lineRule="auto"/>
-              <w:jc w:val="left"/>
-              <w:rPr>
-                <w:rFonts w:ascii="Courier New" w:eastAsia="Courier New" w:hAnsi="Courier New" w:cs="Courier New"/>
-                <w:sz w:val="16"/>
-                <w:szCs w:val="16"/>
-                <w:lang w:val="uk-UA"/>
-              </w:rPr>
-            </w:pPr>
-            <w:r>
-              <w:rPr>
-                <w:rFonts w:ascii="Courier New" w:eastAsia="Courier New" w:hAnsi="Courier New" w:cs="Courier New"/>
-                <w:sz w:val="16"/>
-                <w:szCs w:val="16"/>
-                <w:lang w:val="uk-UA"/>
-              </w:rPr>
-              <w:t>Знайдено слово "</w:t>
-            </w:r>
-            <w:r>
-              <w:t xml:space="preserve"> </w:t>
-            </w:r>
-            <w:r>
-              <w:rPr>
-                <w:rFonts w:ascii="Courier New" w:eastAsia="Courier New" w:hAnsi="Courier New" w:cs="Courier New"/>
-                <w:sz w:val="16"/>
-                <w:szCs w:val="16"/>
-                <w:lang w:val="uk-UA"/>
-              </w:rPr>
-              <w:t>воля"</w:t>
+              <w:t>]</w:t>
             </w:r>
           </w:p>
         </w:tc>
@@ -3469,7 +2688,7 @@
         </w:tc>
         <w:tc>
           <w:tcPr>
-            <w:tcW w:w="4111" w:type="dxa"/>
+            <w:tcW w:w="4253" w:type="dxa"/>
             <w:tcBorders>
               <w:top w:val="single" w:sz="12" w:space="0" w:color="666666"/>
               <w:left w:val="single" w:sz="12" w:space="0" w:color="666666"/>
@@ -3503,28 +2722,7 @@
                 <w:szCs w:val="18"/>
                 <w:lang w:val="uk-UA"/>
               </w:rPr>
-              <w:t>1. Запис “</w:t>
-            </w:r>
-            <w:r>
-              <w:t xml:space="preserve"> </w:t>
-            </w:r>
-            <w:r>
-              <w:rPr>
-                <w:rFonts w:ascii="Arial" w:eastAsia="Arial" w:hAnsi="Arial" w:cs="Arial"/>
-                <w:sz w:val="18"/>
-                <w:szCs w:val="18"/>
-                <w:lang w:val="uk-UA"/>
-              </w:rPr>
-              <w:t>правило</w:t>
-            </w:r>
-            <w:r>
-              <w:rPr>
-                <w:rFonts w:ascii="Arial" w:eastAsia="Arial" w:hAnsi="Arial" w:cs="Arial"/>
-                <w:sz w:val="18"/>
-                <w:szCs w:val="18"/>
-                <w:lang w:val="uk-UA"/>
-              </w:rPr>
-              <w:t xml:space="preserve">” у </w:t>
+              <w:t xml:space="preserve">1. Запис кількості приголосних у </w:t>
             </w:r>
             <w:proofErr w:type="spellStart"/>
             <w:r>
@@ -3534,7 +2732,25 @@
                 <w:szCs w:val="18"/>
                 <w:lang w:val="en-US"/>
               </w:rPr>
-              <w:t>prjInputFile</w:t>
+              <w:t>prj</w:t>
+            </w:r>
+            <w:r>
+              <w:rPr>
+                <w:rFonts w:ascii="Arial" w:eastAsia="Arial" w:hAnsi="Arial" w:cs="Arial"/>
+                <w:sz w:val="18"/>
+                <w:szCs w:val="18"/>
+                <w:lang w:val="en-US"/>
+              </w:rPr>
+              <w:t>Input</w:t>
+            </w:r>
+            <w:r>
+              <w:rPr>
+                <w:rFonts w:ascii="Arial" w:eastAsia="Arial" w:hAnsi="Arial" w:cs="Arial"/>
+                <w:sz w:val="18"/>
+                <w:szCs w:val="18"/>
+                <w:lang w:val="en-US"/>
+              </w:rPr>
+              <w:t>File</w:t>
             </w:r>
             <w:proofErr w:type="spellEnd"/>
             <w:r>
@@ -3574,43 +2790,25 @@
                 <w:szCs w:val="18"/>
                 <w:lang w:val="uk-UA"/>
               </w:rPr>
-              <w:t xml:space="preserve">2. </w:t>
-            </w:r>
-            <w:r>
-              <w:rPr>
-                <w:rFonts w:ascii="Arial" w:eastAsia="Arial" w:hAnsi="Arial" w:cs="Arial"/>
-                <w:sz w:val="18"/>
-                <w:szCs w:val="18"/>
-                <w:lang w:val="uk-UA"/>
-              </w:rPr>
-              <w:t>Запис</w:t>
-            </w:r>
-            <w:r>
-              <w:rPr>
-                <w:rFonts w:ascii="Arial" w:eastAsia="Arial" w:hAnsi="Arial" w:cs="Arial"/>
-                <w:sz w:val="18"/>
-                <w:szCs w:val="18"/>
-                <w:lang w:val="uk-UA"/>
-              </w:rPr>
-              <w:t xml:space="preserve"> інформаці</w:t>
-            </w:r>
-            <w:r>
-              <w:rPr>
-                <w:rFonts w:ascii="Arial" w:eastAsia="Arial" w:hAnsi="Arial" w:cs="Arial"/>
-                <w:sz w:val="18"/>
-                <w:szCs w:val="18"/>
-                <w:lang w:val="uk-UA"/>
-              </w:rPr>
-              <w:t>ї</w:t>
-            </w:r>
-            <w:r>
-              <w:rPr>
-                <w:rFonts w:ascii="Arial" w:eastAsia="Arial" w:hAnsi="Arial" w:cs="Arial"/>
-                <w:sz w:val="18"/>
-                <w:szCs w:val="18"/>
-                <w:lang w:val="uk-UA"/>
-              </w:rPr>
-              <w:t xml:space="preserve"> у </w:t>
+              <w:t>2</w:t>
+            </w:r>
+            <w:r>
+              <w:rPr>
+                <w:rFonts w:ascii="Arial" w:eastAsia="Arial" w:hAnsi="Arial" w:cs="Arial"/>
+                <w:sz w:val="18"/>
+                <w:szCs w:val="18"/>
+                <w:lang w:val="uk-UA"/>
+              </w:rPr>
+              <w:t xml:space="preserve">. </w:t>
+            </w:r>
+            <w:r>
+              <w:rPr>
+                <w:rFonts w:ascii="Arial" w:eastAsia="Arial" w:hAnsi="Arial" w:cs="Arial"/>
+                <w:sz w:val="18"/>
+                <w:szCs w:val="18"/>
+                <w:lang w:val="uk-UA"/>
+              </w:rPr>
+              <w:t xml:space="preserve">Запис часу </w:t>
             </w:r>
             <w:proofErr w:type="spellStart"/>
             <w:r>
@@ -3618,6 +2816,26 @@
                 <w:rFonts w:ascii="Arial" w:eastAsia="Arial" w:hAnsi="Arial" w:cs="Arial"/>
                 <w:sz w:val="18"/>
                 <w:szCs w:val="18"/>
+                <w:lang w:val="uk-UA"/>
+              </w:rPr>
+              <w:t>дозапису</w:t>
+            </w:r>
+            <w:proofErr w:type="spellEnd"/>
+            <w:r>
+              <w:rPr>
+                <w:rFonts w:ascii="Arial" w:eastAsia="Arial" w:hAnsi="Arial" w:cs="Arial"/>
+                <w:sz w:val="18"/>
+                <w:szCs w:val="18"/>
+                <w:lang w:val="uk-UA"/>
+              </w:rPr>
+              <w:t xml:space="preserve"> у  </w:t>
+            </w:r>
+            <w:proofErr w:type="spellStart"/>
+            <w:r>
+              <w:rPr>
+                <w:rFonts w:ascii="Arial" w:eastAsia="Arial" w:hAnsi="Arial" w:cs="Arial"/>
+                <w:sz w:val="18"/>
+                <w:szCs w:val="18"/>
                 <w:lang w:val="en-US"/>
               </w:rPr>
               <w:t>prj</w:t>
@@ -3629,191 +2847,7 @@
                 <w:szCs w:val="18"/>
                 <w:lang w:val="en-US"/>
               </w:rPr>
-              <w:t>Output</w:t>
-            </w:r>
-            <w:r>
-              <w:rPr>
-                <w:rFonts w:ascii="Arial" w:eastAsia="Arial" w:hAnsi="Arial" w:cs="Arial"/>
-                <w:sz w:val="18"/>
-                <w:szCs w:val="18"/>
-                <w:lang w:val="en-US"/>
-              </w:rPr>
-              <w:t>File</w:t>
-            </w:r>
-            <w:proofErr w:type="spellEnd"/>
-            <w:r>
-              <w:rPr>
-                <w:rFonts w:ascii="Arial" w:eastAsia="Arial" w:hAnsi="Arial" w:cs="Arial"/>
-                <w:sz w:val="18"/>
-                <w:szCs w:val="18"/>
-                <w:lang w:val="uk-UA"/>
-              </w:rPr>
-              <w:t>.</w:t>
-            </w:r>
-            <w:r>
-              <w:rPr>
-                <w:rFonts w:ascii="Arial" w:eastAsia="Arial" w:hAnsi="Arial" w:cs="Arial"/>
-                <w:sz w:val="18"/>
-                <w:szCs w:val="18"/>
-                <w:lang w:val="en-US"/>
-              </w:rPr>
-              <w:t>txt</w:t>
-            </w:r>
-          </w:p>
-          <w:p>
-            <w:pPr>
-              <w:ind w:left="42"/>
-              <w:jc w:val="left"/>
-              <w:rPr>
-                <w:rFonts w:ascii="Arial" w:eastAsia="Arial" w:hAnsi="Arial" w:cs="Arial"/>
-                <w:sz w:val="18"/>
-                <w:szCs w:val="18"/>
-                <w:lang w:val="uk-UA"/>
-              </w:rPr>
-            </w:pPr>
-            <w:r>
-              <w:rPr>
-                <w:rFonts w:ascii="Arial" w:eastAsia="Arial" w:hAnsi="Arial" w:cs="Arial"/>
-                <w:sz w:val="18"/>
-                <w:szCs w:val="18"/>
-                <w:lang w:val="uk-UA"/>
-              </w:rPr>
-              <w:t xml:space="preserve">3. Запис кількості голосних у </w:t>
-            </w:r>
-            <w:proofErr w:type="spellStart"/>
-            <w:r>
-              <w:rPr>
-                <w:rFonts w:ascii="Arial" w:eastAsia="Arial" w:hAnsi="Arial" w:cs="Arial"/>
-                <w:sz w:val="18"/>
-                <w:szCs w:val="18"/>
-                <w:lang w:val="en-US"/>
-              </w:rPr>
-              <w:t>prj</w:t>
-            </w:r>
-            <w:r>
-              <w:rPr>
-                <w:rFonts w:ascii="Arial" w:eastAsia="Arial" w:hAnsi="Arial" w:cs="Arial"/>
-                <w:sz w:val="18"/>
-                <w:szCs w:val="18"/>
-                <w:lang w:val="en-US"/>
-              </w:rPr>
-              <w:t>Output</w:t>
-            </w:r>
-            <w:r>
-              <w:rPr>
-                <w:rFonts w:ascii="Arial" w:eastAsia="Arial" w:hAnsi="Arial" w:cs="Arial"/>
-                <w:sz w:val="18"/>
-                <w:szCs w:val="18"/>
-                <w:lang w:val="en-US"/>
-              </w:rPr>
-              <w:t>File</w:t>
-            </w:r>
-            <w:proofErr w:type="spellEnd"/>
-            <w:r>
-              <w:rPr>
-                <w:rFonts w:ascii="Arial" w:eastAsia="Arial" w:hAnsi="Arial" w:cs="Arial"/>
-                <w:sz w:val="18"/>
-                <w:szCs w:val="18"/>
-                <w:lang w:val="uk-UA"/>
-              </w:rPr>
-              <w:t>.</w:t>
-            </w:r>
-            <w:r>
-              <w:rPr>
-                <w:rFonts w:ascii="Arial" w:eastAsia="Arial" w:hAnsi="Arial" w:cs="Arial"/>
-                <w:sz w:val="18"/>
-                <w:szCs w:val="18"/>
-                <w:lang w:val="en-US"/>
-              </w:rPr>
-              <w:t>txt</w:t>
-            </w:r>
-          </w:p>
-          <w:p>
-            <w:pPr>
-              <w:ind w:left="42"/>
-              <w:jc w:val="left"/>
-              <w:rPr>
-                <w:rFonts w:ascii="Arial" w:eastAsia="Arial" w:hAnsi="Arial" w:cs="Arial"/>
-                <w:sz w:val="18"/>
-                <w:szCs w:val="18"/>
-                <w:lang w:val="uk-UA"/>
-              </w:rPr>
-            </w:pPr>
-            <w:r>
-              <w:rPr>
-                <w:rFonts w:ascii="Arial" w:eastAsia="Arial" w:hAnsi="Arial" w:cs="Arial"/>
-                <w:sz w:val="18"/>
-                <w:szCs w:val="18"/>
-                <w:lang w:val="uk-UA"/>
-              </w:rPr>
-              <w:t xml:space="preserve">4. </w:t>
-            </w:r>
-            <w:r>
-              <w:rPr>
-                <w:rFonts w:ascii="Arial" w:eastAsia="Arial" w:hAnsi="Arial" w:cs="Arial"/>
-                <w:sz w:val="18"/>
-                <w:szCs w:val="18"/>
-                <w:lang w:val="uk-UA"/>
-              </w:rPr>
-              <w:t xml:space="preserve">Запис пошуку </w:t>
-            </w:r>
-            <w:r>
-              <w:rPr>
-                <w:rFonts w:ascii="Arial" w:eastAsia="Arial" w:hAnsi="Arial" w:cs="Arial"/>
-                <w:sz w:val="18"/>
-                <w:szCs w:val="18"/>
-                <w:lang w:val="uk-UA"/>
-              </w:rPr>
-              <w:t>“</w:t>
-            </w:r>
-            <w:r>
-              <w:t xml:space="preserve"> </w:t>
-            </w:r>
-            <w:r>
-              <w:rPr>
-                <w:rFonts w:ascii="Arial" w:eastAsia="Arial" w:hAnsi="Arial" w:cs="Arial"/>
-                <w:sz w:val="18"/>
-                <w:szCs w:val="18"/>
-                <w:lang w:val="uk-UA"/>
-              </w:rPr>
-              <w:t>правило</w:t>
-            </w:r>
-            <w:r>
-              <w:rPr>
-                <w:rFonts w:ascii="Arial" w:eastAsia="Arial" w:hAnsi="Arial" w:cs="Arial"/>
-                <w:sz w:val="18"/>
-                <w:szCs w:val="18"/>
-                <w:lang w:val="uk-UA"/>
-              </w:rPr>
-              <w:t>”</w:t>
-            </w:r>
-            <w:r>
-              <w:rPr>
-                <w:rFonts w:ascii="Arial" w:eastAsia="Arial" w:hAnsi="Arial" w:cs="Arial"/>
-                <w:sz w:val="18"/>
-                <w:szCs w:val="18"/>
-                <w:lang w:val="uk-UA"/>
-              </w:rPr>
-              <w:t xml:space="preserve"> у </w:t>
-            </w:r>
-            <w:proofErr w:type="spellStart"/>
-            <w:r>
-              <w:rPr>
-                <w:rFonts w:ascii="Arial" w:eastAsia="Arial" w:hAnsi="Arial" w:cs="Arial"/>
-                <w:sz w:val="18"/>
-                <w:szCs w:val="18"/>
-                <w:lang w:val="en-US"/>
-              </w:rPr>
-              <w:t>prj</w:t>
-            </w:r>
-            <w:r>
-              <w:rPr>
-                <w:rFonts w:ascii="Arial" w:eastAsia="Arial" w:hAnsi="Arial" w:cs="Arial"/>
-                <w:sz w:val="18"/>
-                <w:szCs w:val="18"/>
-                <w:lang w:val="en-US"/>
-              </w:rPr>
-              <w:t>Output</w:t>
+              <w:t>Input</w:t>
             </w:r>
             <w:r>
               <w:rPr>
@@ -3847,7 +2881,7 @@
         </w:tc>
         <w:tc>
           <w:tcPr>
-            <w:tcW w:w="4536" w:type="dxa"/>
+            <w:tcW w:w="4394" w:type="dxa"/>
             <w:tcBorders>
               <w:top w:val="single" w:sz="12" w:space="0" w:color="666666"/>
               <w:left w:val="single" w:sz="12" w:space="0" w:color="666666"/>
@@ -3962,16 +2996,7 @@
                 <w:szCs w:val="16"/>
                 <w:lang w:val="uk-UA"/>
               </w:rPr>
-              <w:t>п</w:t>
-            </w:r>
-            <w:r>
-              <w:rPr>
-                <w:rFonts w:ascii="Courier New" w:eastAsia="Courier New" w:hAnsi="Courier New" w:cs="Courier New"/>
-                <w:sz w:val="16"/>
-                <w:szCs w:val="16"/>
-                <w:lang w:val="uk-UA"/>
-              </w:rPr>
-              <w:t>равило</w:t>
+              <w:t>правило</w:t>
             </w:r>
           </w:p>
           <w:p>
@@ -3993,6 +3018,24 @@
                 <w:lang w:val="uk-UA"/>
               </w:rPr>
             </w:pPr>
+            <w:r>
+              <w:rPr>
+                <w:rFonts w:ascii="Courier New" w:eastAsia="Courier New" w:hAnsi="Courier New" w:cs="Courier New"/>
+                <w:sz w:val="16"/>
+                <w:szCs w:val="16"/>
+                <w:lang w:val="uk-UA"/>
+              </w:rPr>
+              <w:t>Кількість пригол</w:t>
+            </w:r>
+            <w:r>
+              <w:rPr>
+                <w:rFonts w:ascii="Courier New" w:eastAsia="Courier New" w:hAnsi="Courier New" w:cs="Courier New"/>
+                <w:sz w:val="16"/>
+                <w:szCs w:val="16"/>
+                <w:lang w:val="uk-UA"/>
+              </w:rPr>
+              <w:t>осних літер з вхідного файлу: 4</w:t>
+            </w:r>
           </w:p>
           <w:p>
             <w:pPr>
@@ -4008,121 +3051,39 @@
               <w:jc w:val="left"/>
               <w:rPr>
                 <w:rFonts w:ascii="Courier New" w:eastAsia="Courier New" w:hAnsi="Courier New" w:cs="Courier New"/>
-                <w:b/>
-                <w:sz w:val="16"/>
-                <w:szCs w:val="16"/>
-                <w:lang w:val="uk-UA"/>
-              </w:rPr>
-            </w:pPr>
-            <w:r>
-              <w:rPr>
-                <w:rFonts w:ascii="Courier New" w:eastAsia="Courier New" w:hAnsi="Courier New" w:cs="Courier New"/>
-                <w:b/>
-                <w:sz w:val="16"/>
-                <w:szCs w:val="16"/>
-                <w:lang w:val="uk-UA"/>
-              </w:rPr>
-              <w:t xml:space="preserve">Вміст </w:t>
+                <w:sz w:val="16"/>
+                <w:szCs w:val="16"/>
+                <w:lang w:val="uk-UA"/>
+              </w:rPr>
+            </w:pPr>
+            <w:r>
+              <w:rPr>
+                <w:rFonts w:ascii="Courier New" w:eastAsia="Courier New" w:hAnsi="Courier New" w:cs="Courier New"/>
+                <w:sz w:val="16"/>
+                <w:szCs w:val="16"/>
+                <w:lang w:val="uk-UA"/>
+              </w:rPr>
+              <w:t xml:space="preserve">Дата та час </w:t>
             </w:r>
             <w:proofErr w:type="spellStart"/>
             <w:r>
               <w:rPr>
                 <w:rFonts w:ascii="Courier New" w:eastAsia="Courier New" w:hAnsi="Courier New" w:cs="Courier New"/>
-                <w:b/>
-                <w:sz w:val="16"/>
-                <w:szCs w:val="16"/>
-                <w:lang w:val="en-US"/>
-              </w:rPr>
-              <w:t>prjOutputFile</w:t>
+                <w:sz w:val="16"/>
+                <w:szCs w:val="16"/>
+                <w:lang w:val="uk-UA"/>
+              </w:rPr>
+              <w:t>дозапису</w:t>
             </w:r>
             <w:proofErr w:type="spellEnd"/>
             <w:r>
               <w:rPr>
                 <w:rFonts w:ascii="Courier New" w:eastAsia="Courier New" w:hAnsi="Courier New" w:cs="Courier New"/>
-                <w:b/>
-                <w:sz w:val="16"/>
-                <w:szCs w:val="16"/>
-                <w:lang w:val="uk-UA"/>
-              </w:rPr>
-              <w:t>.</w:t>
-            </w:r>
-            <w:r>
-              <w:rPr>
-                <w:rFonts w:ascii="Courier New" w:eastAsia="Courier New" w:hAnsi="Courier New" w:cs="Courier New"/>
-                <w:b/>
-                <w:sz w:val="16"/>
-                <w:szCs w:val="16"/>
-                <w:lang w:val="en-US"/>
-              </w:rPr>
-              <w:t>txt</w:t>
-            </w:r>
-            <w:r>
-              <w:rPr>
-                <w:rFonts w:ascii="Courier New" w:eastAsia="Courier New" w:hAnsi="Courier New" w:cs="Courier New"/>
-                <w:b/>
-                <w:sz w:val="16"/>
-                <w:szCs w:val="16"/>
-                <w:lang w:val="uk-UA"/>
-              </w:rPr>
-              <w:t>:</w:t>
-            </w:r>
-          </w:p>
-          <w:p>
-            <w:pPr>
-              <w:widowControl w:val="0"/>
-              <w:pBdr>
-                <w:top w:val="nil"/>
-                <w:left w:val="nil"/>
-                <w:bottom w:val="nil"/>
-                <w:right w:val="nil"/>
-                <w:between w:val="nil"/>
-              </w:pBdr>
-              <w:spacing w:line="240" w:lineRule="auto"/>
-              <w:jc w:val="left"/>
-              <w:rPr>
-                <w:rFonts w:ascii="Courier New" w:eastAsia="Courier New" w:hAnsi="Courier New" w:cs="Courier New"/>
-                <w:sz w:val="16"/>
-                <w:szCs w:val="16"/>
-                <w:lang w:val="uk-UA"/>
-              </w:rPr>
-            </w:pPr>
-            <w:r>
-              <w:rPr>
-                <w:rFonts w:ascii="Courier New" w:eastAsia="Courier New" w:hAnsi="Courier New" w:cs="Courier New"/>
-                <w:sz w:val="16"/>
-                <w:szCs w:val="16"/>
-                <w:lang w:val="uk-UA"/>
-              </w:rPr>
-              <w:t>====================================================================</w:t>
-            </w:r>
-          </w:p>
-          <w:p>
-            <w:pPr>
-              <w:widowControl w:val="0"/>
-              <w:pBdr>
-                <w:top w:val="nil"/>
-                <w:left w:val="nil"/>
-                <w:bottom w:val="nil"/>
-                <w:right w:val="nil"/>
-                <w:between w:val="nil"/>
-              </w:pBdr>
-              <w:spacing w:line="240" w:lineRule="auto"/>
-              <w:jc w:val="left"/>
-              <w:rPr>
-                <w:rFonts w:ascii="Courier New" w:eastAsia="Courier New" w:hAnsi="Courier New" w:cs="Courier New"/>
-                <w:sz w:val="16"/>
-                <w:szCs w:val="16"/>
-                <w:lang w:val="uk-UA"/>
-              </w:rPr>
-            </w:pPr>
-            <w:r>
-              <w:rPr>
-                <w:rFonts w:ascii="Courier New" w:eastAsia="Courier New" w:hAnsi="Courier New" w:cs="Courier New"/>
-                <w:sz w:val="16"/>
-                <w:szCs w:val="16"/>
-                <w:lang w:val="uk-UA"/>
-              </w:rPr>
-              <w:t xml:space="preserve"> Виконавець:         </w:t>
+                <w:sz w:val="16"/>
+                <w:szCs w:val="16"/>
+                <w:lang w:val="uk-UA"/>
+              </w:rPr>
+              <w:t xml:space="preserve"> </w:t>
             </w:r>
             <w:proofErr w:type="spellStart"/>
             <w:r>
@@ -4132,7 +3093,7 @@
                 <w:szCs w:val="16"/>
                 <w:lang w:val="uk-UA"/>
               </w:rPr>
-              <w:t>Стрюк</w:t>
+              <w:t>інформаціїї</w:t>
             </w:r>
             <w:proofErr w:type="spellEnd"/>
             <w:r>
@@ -4142,212 +3103,34 @@
                 <w:szCs w:val="16"/>
                 <w:lang w:val="uk-UA"/>
               </w:rPr>
-              <w:t xml:space="preserve"> Владислав Євгенійович</w:t>
-            </w:r>
-          </w:p>
-          <w:p>
-            <w:pPr>
-              <w:widowControl w:val="0"/>
-              <w:pBdr>
-                <w:top w:val="nil"/>
-                <w:left w:val="nil"/>
-                <w:bottom w:val="nil"/>
-                <w:right w:val="nil"/>
-                <w:between w:val="nil"/>
-              </w:pBdr>
-              <w:spacing w:line="240" w:lineRule="auto"/>
-              <w:jc w:val="left"/>
-              <w:rPr>
-                <w:rFonts w:ascii="Courier New" w:eastAsia="Courier New" w:hAnsi="Courier New" w:cs="Courier New"/>
-                <w:sz w:val="16"/>
-                <w:szCs w:val="16"/>
-                <w:lang w:val="uk-UA"/>
-              </w:rPr>
-            </w:pPr>
-            <w:r>
-              <w:rPr>
-                <w:rFonts w:ascii="Courier New" w:eastAsia="Courier New" w:hAnsi="Courier New" w:cs="Courier New"/>
-                <w:sz w:val="16"/>
-                <w:szCs w:val="16"/>
-                <w:lang w:val="uk-UA"/>
-              </w:rPr>
-              <w:lastRenderedPageBreak/>
-              <w:t xml:space="preserve"> Рік розробки:       2022</w:t>
-            </w:r>
-          </w:p>
-          <w:p>
-            <w:pPr>
-              <w:widowControl w:val="0"/>
-              <w:pBdr>
-                <w:top w:val="nil"/>
-                <w:left w:val="nil"/>
-                <w:bottom w:val="nil"/>
-                <w:right w:val="nil"/>
-                <w:between w:val="nil"/>
-              </w:pBdr>
-              <w:spacing w:line="240" w:lineRule="auto"/>
-              <w:jc w:val="left"/>
-              <w:rPr>
-                <w:rFonts w:ascii="Courier New" w:eastAsia="Courier New" w:hAnsi="Courier New" w:cs="Courier New"/>
-                <w:sz w:val="16"/>
-                <w:szCs w:val="16"/>
-                <w:lang w:val="uk-UA"/>
-              </w:rPr>
-            </w:pPr>
-            <w:r>
-              <w:rPr>
-                <w:rFonts w:ascii="Courier New" w:eastAsia="Courier New" w:hAnsi="Courier New" w:cs="Courier New"/>
-                <w:sz w:val="16"/>
-                <w:szCs w:val="16"/>
-                <w:lang w:val="uk-UA"/>
-              </w:rPr>
-              <w:t xml:space="preserve"> Місто/Країна:       Кропивницький/Україна</w:t>
-            </w:r>
-          </w:p>
-          <w:p>
-            <w:pPr>
-              <w:widowControl w:val="0"/>
-              <w:pBdr>
-                <w:top w:val="nil"/>
-                <w:left w:val="nil"/>
-                <w:bottom w:val="nil"/>
-                <w:right w:val="nil"/>
-                <w:between w:val="nil"/>
-              </w:pBdr>
-              <w:spacing w:line="240" w:lineRule="auto"/>
-              <w:jc w:val="left"/>
-              <w:rPr>
-                <w:rFonts w:ascii="Courier New" w:eastAsia="Courier New" w:hAnsi="Courier New" w:cs="Courier New"/>
-                <w:sz w:val="16"/>
-                <w:szCs w:val="16"/>
-                <w:lang w:val="uk-UA"/>
-              </w:rPr>
-            </w:pPr>
-            <w:r>
-              <w:rPr>
-                <w:rFonts w:ascii="Courier New" w:eastAsia="Courier New" w:hAnsi="Courier New" w:cs="Courier New"/>
-                <w:sz w:val="16"/>
-                <w:szCs w:val="16"/>
-                <w:lang w:val="uk-UA"/>
-              </w:rPr>
-              <w:t xml:space="preserve"> ВНЗ:                Центральний Національний Технічний Університет</w:t>
-            </w:r>
-          </w:p>
-          <w:p>
-            <w:pPr>
-              <w:widowControl w:val="0"/>
-              <w:pBdr>
-                <w:top w:val="nil"/>
-                <w:left w:val="nil"/>
-                <w:bottom w:val="nil"/>
-                <w:right w:val="nil"/>
-                <w:between w:val="nil"/>
-              </w:pBdr>
-              <w:spacing w:line="240" w:lineRule="auto"/>
-              <w:jc w:val="left"/>
+              <w:t xml:space="preserve">: </w:t>
+            </w:r>
+            <w:r>
               <w:rPr>
                 <w:rFonts w:ascii="Courier New" w:eastAsia="Courier New" w:hAnsi="Courier New" w:cs="Courier New"/>
                 <w:sz w:val="16"/>
                 <w:szCs w:val="16"/>
                 <w:lang w:val="ru-RU"/>
               </w:rPr>
-            </w:pPr>
-            <w:r>
-              <w:rPr>
-                <w:rFonts w:ascii="Courier New" w:eastAsia="Courier New" w:hAnsi="Courier New" w:cs="Courier New"/>
-                <w:sz w:val="16"/>
-                <w:szCs w:val="16"/>
-                <w:lang w:val="uk-UA"/>
-              </w:rPr>
-              <w:t>=====================================</w:t>
-            </w:r>
-            <w:r>
-              <w:rPr>
-                <w:rFonts w:ascii="Courier New" w:eastAsia="Courier New" w:hAnsi="Courier New" w:cs="Courier New"/>
-                <w:sz w:val="16"/>
-                <w:szCs w:val="16"/>
-                <w:lang w:val="uk-UA"/>
-              </w:rPr>
-              <w:t>===============================</w:t>
-            </w:r>
-          </w:p>
-          <w:p>
-            <w:pPr>
-              <w:widowControl w:val="0"/>
-              <w:pBdr>
-                <w:top w:val="nil"/>
-                <w:left w:val="nil"/>
-                <w:bottom w:val="nil"/>
-                <w:right w:val="nil"/>
-                <w:between w:val="nil"/>
-              </w:pBdr>
-              <w:spacing w:line="240" w:lineRule="auto"/>
-              <w:jc w:val="left"/>
+              <w:t>[</w:t>
+            </w:r>
+            <w:r>
+              <w:rPr>
+                <w:rFonts w:ascii="Courier New" w:eastAsia="Courier New" w:hAnsi="Courier New" w:cs="Courier New"/>
+                <w:sz w:val="16"/>
+                <w:szCs w:val="16"/>
+                <w:lang w:val="en-US"/>
+              </w:rPr>
+              <w:t>date</w:t>
+            </w:r>
+            <w:r>
               <w:rPr>
                 <w:rFonts w:ascii="Courier New" w:eastAsia="Courier New" w:hAnsi="Courier New" w:cs="Courier New"/>
                 <w:sz w:val="16"/>
                 <w:szCs w:val="16"/>
                 <w:lang w:val="ru-RU"/>
               </w:rPr>
-            </w:pPr>
-            <w:r>
-              <w:rPr>
-                <w:rFonts w:ascii="Courier New" w:eastAsia="Courier New" w:hAnsi="Courier New" w:cs="Courier New"/>
-                <w:sz w:val="16"/>
-                <w:szCs w:val="16"/>
-                <w:lang w:val="uk-UA"/>
-              </w:rPr>
-              <w:t>Кількість гол</w:t>
-            </w:r>
-            <w:r>
-              <w:rPr>
-                <w:rFonts w:ascii="Courier New" w:eastAsia="Courier New" w:hAnsi="Courier New" w:cs="Courier New"/>
-                <w:sz w:val="16"/>
-                <w:szCs w:val="16"/>
-                <w:lang w:val="uk-UA"/>
-              </w:rPr>
-              <w:t>осних літер з вхідного файлу: 3</w:t>
-            </w:r>
-          </w:p>
-          <w:p>
-            <w:pPr>
-              <w:widowControl w:val="0"/>
-              <w:pBdr>
-                <w:top w:val="nil"/>
-                <w:left w:val="nil"/>
-                <w:bottom w:val="nil"/>
-                <w:right w:val="nil"/>
-                <w:between w:val="nil"/>
-              </w:pBdr>
-              <w:spacing w:line="240" w:lineRule="auto"/>
-              <w:jc w:val="left"/>
-              <w:rPr>
-                <w:rFonts w:ascii="Courier New" w:eastAsia="Courier New" w:hAnsi="Courier New" w:cs="Courier New"/>
-                <w:sz w:val="16"/>
-                <w:szCs w:val="16"/>
-                <w:lang w:val="uk-UA"/>
-              </w:rPr>
-            </w:pPr>
-            <w:r>
-              <w:rPr>
-                <w:rFonts w:ascii="Courier New" w:eastAsia="Courier New" w:hAnsi="Courier New" w:cs="Courier New"/>
-                <w:sz w:val="16"/>
-                <w:szCs w:val="16"/>
-                <w:lang w:val="uk-UA"/>
-              </w:rPr>
-              <w:t>Знайдено слово "</w:t>
-            </w:r>
-            <w:r>
-              <w:t xml:space="preserve"> </w:t>
-            </w:r>
-            <w:r>
-              <w:rPr>
-                <w:rFonts w:ascii="Courier New" w:eastAsia="Courier New" w:hAnsi="Courier New" w:cs="Courier New"/>
-                <w:sz w:val="16"/>
-                <w:szCs w:val="16"/>
-                <w:lang w:val="uk-UA"/>
-              </w:rPr>
-              <w:t>правило"</w:t>
+              <w:t>]</w:t>
             </w:r>
           </w:p>
         </w:tc>
@@ -4392,7 +3175,6 @@
                 <w:szCs w:val="24"/>
                 <w:lang w:val="en-US"/>
               </w:rPr>
-              <w:lastRenderedPageBreak/>
               <w:t>Passed</w:t>
             </w:r>
           </w:p>
@@ -4440,7 +3222,6 @@
                 <w:sz w:val="24"/>
                 <w:szCs w:val="24"/>
               </w:rPr>
-              <w:lastRenderedPageBreak/>
               <w:t>TS</w:t>
             </w:r>
             <w:r>
@@ -4455,7 +3236,7 @@
         </w:tc>
         <w:tc>
           <w:tcPr>
-            <w:tcW w:w="4111" w:type="dxa"/>
+            <w:tcW w:w="4253" w:type="dxa"/>
             <w:tcBorders>
               <w:top w:val="single" w:sz="12" w:space="0" w:color="666666"/>
               <w:left w:val="single" w:sz="12" w:space="0" w:color="666666"/>
@@ -4489,28 +3270,7 @@
                 <w:szCs w:val="18"/>
                 <w:lang w:val="uk-UA"/>
               </w:rPr>
-              <w:t>1. Запис “</w:t>
-            </w:r>
-            <w:r>
-              <w:t xml:space="preserve"> </w:t>
-            </w:r>
-            <w:r>
-              <w:rPr>
-                <w:rFonts w:ascii="Arial" w:eastAsia="Arial" w:hAnsi="Arial" w:cs="Arial"/>
-                <w:sz w:val="18"/>
-                <w:szCs w:val="18"/>
-                <w:lang w:val="uk-UA"/>
-              </w:rPr>
-              <w:t>праця</w:t>
-            </w:r>
-            <w:r>
-              <w:rPr>
-                <w:rFonts w:ascii="Arial" w:eastAsia="Arial" w:hAnsi="Arial" w:cs="Arial"/>
-                <w:sz w:val="18"/>
-                <w:szCs w:val="18"/>
-                <w:lang w:val="uk-UA"/>
-              </w:rPr>
-              <w:t xml:space="preserve">” у </w:t>
+              <w:t xml:space="preserve">1. Запис кількості приголосних у </w:t>
             </w:r>
             <w:proofErr w:type="spellStart"/>
             <w:r>
@@ -4520,7 +3280,25 @@
                 <w:szCs w:val="18"/>
                 <w:lang w:val="en-US"/>
               </w:rPr>
-              <w:t>prjInputFile</w:t>
+              <w:t>prj</w:t>
+            </w:r>
+            <w:r>
+              <w:rPr>
+                <w:rFonts w:ascii="Arial" w:eastAsia="Arial" w:hAnsi="Arial" w:cs="Arial"/>
+                <w:sz w:val="18"/>
+                <w:szCs w:val="18"/>
+                <w:lang w:val="en-US"/>
+              </w:rPr>
+              <w:t>Input</w:t>
+            </w:r>
+            <w:r>
+              <w:rPr>
+                <w:rFonts w:ascii="Arial" w:eastAsia="Arial" w:hAnsi="Arial" w:cs="Arial"/>
+                <w:sz w:val="18"/>
+                <w:szCs w:val="18"/>
+                <w:lang w:val="en-US"/>
+              </w:rPr>
+              <w:t>File</w:t>
             </w:r>
             <w:proofErr w:type="spellEnd"/>
             <w:r>
@@ -4560,43 +3338,25 @@
                 <w:szCs w:val="18"/>
                 <w:lang w:val="uk-UA"/>
               </w:rPr>
-              <w:t xml:space="preserve">2. </w:t>
-            </w:r>
-            <w:r>
-              <w:rPr>
-                <w:rFonts w:ascii="Arial" w:eastAsia="Arial" w:hAnsi="Arial" w:cs="Arial"/>
-                <w:sz w:val="18"/>
-                <w:szCs w:val="18"/>
-                <w:lang w:val="uk-UA"/>
-              </w:rPr>
-              <w:t>Запис</w:t>
-            </w:r>
-            <w:r>
-              <w:rPr>
-                <w:rFonts w:ascii="Arial" w:eastAsia="Arial" w:hAnsi="Arial" w:cs="Arial"/>
-                <w:sz w:val="18"/>
-                <w:szCs w:val="18"/>
-                <w:lang w:val="uk-UA"/>
-              </w:rPr>
-              <w:t xml:space="preserve"> інформаці</w:t>
-            </w:r>
-            <w:r>
-              <w:rPr>
-                <w:rFonts w:ascii="Arial" w:eastAsia="Arial" w:hAnsi="Arial" w:cs="Arial"/>
-                <w:sz w:val="18"/>
-                <w:szCs w:val="18"/>
-                <w:lang w:val="uk-UA"/>
-              </w:rPr>
-              <w:t>ї</w:t>
-            </w:r>
-            <w:r>
-              <w:rPr>
-                <w:rFonts w:ascii="Arial" w:eastAsia="Arial" w:hAnsi="Arial" w:cs="Arial"/>
-                <w:sz w:val="18"/>
-                <w:szCs w:val="18"/>
-                <w:lang w:val="uk-UA"/>
-              </w:rPr>
-              <w:t xml:space="preserve"> у </w:t>
+              <w:t>2</w:t>
+            </w:r>
+            <w:r>
+              <w:rPr>
+                <w:rFonts w:ascii="Arial" w:eastAsia="Arial" w:hAnsi="Arial" w:cs="Arial"/>
+                <w:sz w:val="18"/>
+                <w:szCs w:val="18"/>
+                <w:lang w:val="uk-UA"/>
+              </w:rPr>
+              <w:t xml:space="preserve">. </w:t>
+            </w:r>
+            <w:r>
+              <w:rPr>
+                <w:rFonts w:ascii="Arial" w:eastAsia="Arial" w:hAnsi="Arial" w:cs="Arial"/>
+                <w:sz w:val="18"/>
+                <w:szCs w:val="18"/>
+                <w:lang w:val="uk-UA"/>
+              </w:rPr>
+              <w:t xml:space="preserve">Запис часу </w:t>
             </w:r>
             <w:proofErr w:type="spellStart"/>
             <w:r>
@@ -4604,6 +3364,26 @@
                 <w:rFonts w:ascii="Arial" w:eastAsia="Arial" w:hAnsi="Arial" w:cs="Arial"/>
                 <w:sz w:val="18"/>
                 <w:szCs w:val="18"/>
+                <w:lang w:val="uk-UA"/>
+              </w:rPr>
+              <w:t>дозапису</w:t>
+            </w:r>
+            <w:proofErr w:type="spellEnd"/>
+            <w:r>
+              <w:rPr>
+                <w:rFonts w:ascii="Arial" w:eastAsia="Arial" w:hAnsi="Arial" w:cs="Arial"/>
+                <w:sz w:val="18"/>
+                <w:szCs w:val="18"/>
+                <w:lang w:val="uk-UA"/>
+              </w:rPr>
+              <w:t xml:space="preserve"> у  </w:t>
+            </w:r>
+            <w:proofErr w:type="spellStart"/>
+            <w:r>
+              <w:rPr>
+                <w:rFonts w:ascii="Arial" w:eastAsia="Arial" w:hAnsi="Arial" w:cs="Arial"/>
+                <w:sz w:val="18"/>
+                <w:szCs w:val="18"/>
                 <w:lang w:val="en-US"/>
               </w:rPr>
               <w:t>prj</w:t>
@@ -4615,200 +3395,7 @@
                 <w:szCs w:val="18"/>
                 <w:lang w:val="en-US"/>
               </w:rPr>
-              <w:t>Output</w:t>
-            </w:r>
-            <w:r>
-              <w:rPr>
-                <w:rFonts w:ascii="Arial" w:eastAsia="Arial" w:hAnsi="Arial" w:cs="Arial"/>
-                <w:sz w:val="18"/>
-                <w:szCs w:val="18"/>
-                <w:lang w:val="en-US"/>
-              </w:rPr>
-              <w:t>File</w:t>
-            </w:r>
-            <w:proofErr w:type="spellEnd"/>
-            <w:r>
-              <w:rPr>
-                <w:rFonts w:ascii="Arial" w:eastAsia="Arial" w:hAnsi="Arial" w:cs="Arial"/>
-                <w:sz w:val="18"/>
-                <w:szCs w:val="18"/>
-                <w:lang w:val="uk-UA"/>
-              </w:rPr>
-              <w:t>.</w:t>
-            </w:r>
-            <w:r>
-              <w:rPr>
-                <w:rFonts w:ascii="Arial" w:eastAsia="Arial" w:hAnsi="Arial" w:cs="Arial"/>
-                <w:sz w:val="18"/>
-                <w:szCs w:val="18"/>
-                <w:lang w:val="en-US"/>
-              </w:rPr>
-              <w:t>txt</w:t>
-            </w:r>
-          </w:p>
-          <w:p>
-            <w:pPr>
-              <w:ind w:left="42"/>
-              <w:jc w:val="left"/>
-              <w:rPr>
-                <w:rFonts w:ascii="Arial" w:eastAsia="Arial" w:hAnsi="Arial" w:cs="Arial"/>
-                <w:sz w:val="18"/>
-                <w:szCs w:val="18"/>
-                <w:lang w:val="uk-UA"/>
-              </w:rPr>
-            </w:pPr>
-            <w:r>
-              <w:rPr>
-                <w:rFonts w:ascii="Arial" w:eastAsia="Arial" w:hAnsi="Arial" w:cs="Arial"/>
-                <w:sz w:val="18"/>
-                <w:szCs w:val="18"/>
-                <w:lang w:val="uk-UA"/>
-              </w:rPr>
-              <w:t xml:space="preserve">3. Запис кількості голосних у </w:t>
-            </w:r>
-            <w:proofErr w:type="spellStart"/>
-            <w:r>
-              <w:rPr>
-                <w:rFonts w:ascii="Arial" w:eastAsia="Arial" w:hAnsi="Arial" w:cs="Arial"/>
-                <w:sz w:val="18"/>
-                <w:szCs w:val="18"/>
-                <w:lang w:val="en-US"/>
-              </w:rPr>
-              <w:t>prj</w:t>
-            </w:r>
-            <w:r>
-              <w:rPr>
-                <w:rFonts w:ascii="Arial" w:eastAsia="Arial" w:hAnsi="Arial" w:cs="Arial"/>
-                <w:sz w:val="18"/>
-                <w:szCs w:val="18"/>
-                <w:lang w:val="en-US"/>
-              </w:rPr>
-              <w:t>Output</w:t>
-            </w:r>
-            <w:r>
-              <w:rPr>
-                <w:rFonts w:ascii="Arial" w:eastAsia="Arial" w:hAnsi="Arial" w:cs="Arial"/>
-                <w:sz w:val="18"/>
-                <w:szCs w:val="18"/>
-                <w:lang w:val="en-US"/>
-              </w:rPr>
-              <w:t>File</w:t>
-            </w:r>
-            <w:proofErr w:type="spellEnd"/>
-            <w:r>
-              <w:rPr>
-                <w:rFonts w:ascii="Arial" w:eastAsia="Arial" w:hAnsi="Arial" w:cs="Arial"/>
-                <w:sz w:val="18"/>
-                <w:szCs w:val="18"/>
-                <w:lang w:val="uk-UA"/>
-              </w:rPr>
-              <w:t>.</w:t>
-            </w:r>
-            <w:r>
-              <w:rPr>
-                <w:rFonts w:ascii="Arial" w:eastAsia="Arial" w:hAnsi="Arial" w:cs="Arial"/>
-                <w:sz w:val="18"/>
-                <w:szCs w:val="18"/>
-                <w:lang w:val="en-US"/>
-              </w:rPr>
-              <w:t>txt</w:t>
-            </w:r>
-          </w:p>
-          <w:p>
-            <w:pPr>
-              <w:ind w:left="42"/>
-              <w:jc w:val="left"/>
-              <w:rPr>
-                <w:rFonts w:ascii="Arial" w:eastAsia="Arial" w:hAnsi="Arial" w:cs="Arial"/>
-                <w:sz w:val="18"/>
-                <w:szCs w:val="18"/>
-                <w:lang w:val="uk-UA"/>
-              </w:rPr>
-            </w:pPr>
-            <w:r>
-              <w:rPr>
-                <w:rFonts w:ascii="Arial" w:eastAsia="Arial" w:hAnsi="Arial" w:cs="Arial"/>
-                <w:sz w:val="18"/>
-                <w:szCs w:val="18"/>
-                <w:lang w:val="uk-UA"/>
-              </w:rPr>
-              <w:t xml:space="preserve">4. </w:t>
-            </w:r>
-            <w:r>
-              <w:rPr>
-                <w:rFonts w:ascii="Arial" w:eastAsia="Arial" w:hAnsi="Arial" w:cs="Arial"/>
-                <w:sz w:val="18"/>
-                <w:szCs w:val="18"/>
-                <w:lang w:val="uk-UA"/>
-              </w:rPr>
-              <w:t xml:space="preserve">Запис пошуку </w:t>
-            </w:r>
-            <w:r>
-              <w:rPr>
-                <w:rFonts w:ascii="Arial" w:eastAsia="Arial" w:hAnsi="Arial" w:cs="Arial"/>
-                <w:sz w:val="18"/>
-                <w:szCs w:val="18"/>
-                <w:lang w:val="uk-UA"/>
-              </w:rPr>
-              <w:t>“</w:t>
-            </w:r>
-            <w:r>
-              <w:t xml:space="preserve"> </w:t>
-            </w:r>
-            <w:r>
-              <w:rPr>
-                <w:rFonts w:ascii="Arial" w:eastAsia="Arial" w:hAnsi="Arial" w:cs="Arial"/>
-                <w:sz w:val="18"/>
-                <w:szCs w:val="18"/>
-                <w:lang w:val="uk-UA"/>
-              </w:rPr>
-              <w:t>прац</w:t>
-            </w:r>
-            <w:r>
-              <w:rPr>
-                <w:rFonts w:ascii="Arial" w:eastAsia="Arial" w:hAnsi="Arial" w:cs="Arial"/>
-                <w:sz w:val="18"/>
-                <w:szCs w:val="18"/>
-                <w:lang w:val="uk-UA"/>
-              </w:rPr>
-              <w:t>я</w:t>
-            </w:r>
-            <w:r>
-              <w:rPr>
-                <w:rFonts w:ascii="Arial" w:eastAsia="Arial" w:hAnsi="Arial" w:cs="Arial"/>
-                <w:sz w:val="18"/>
-                <w:szCs w:val="18"/>
-                <w:lang w:val="uk-UA"/>
-              </w:rPr>
-              <w:t>”</w:t>
-            </w:r>
-            <w:r>
-              <w:rPr>
-                <w:rFonts w:ascii="Arial" w:eastAsia="Arial" w:hAnsi="Arial" w:cs="Arial"/>
-                <w:sz w:val="18"/>
-                <w:szCs w:val="18"/>
-                <w:lang w:val="uk-UA"/>
-              </w:rPr>
-              <w:t xml:space="preserve"> у </w:t>
-            </w:r>
-            <w:proofErr w:type="spellStart"/>
-            <w:r>
-              <w:rPr>
-                <w:rFonts w:ascii="Arial" w:eastAsia="Arial" w:hAnsi="Arial" w:cs="Arial"/>
-                <w:sz w:val="18"/>
-                <w:szCs w:val="18"/>
-                <w:lang w:val="en-US"/>
-              </w:rPr>
-              <w:t>prj</w:t>
-            </w:r>
-            <w:r>
-              <w:rPr>
-                <w:rFonts w:ascii="Arial" w:eastAsia="Arial" w:hAnsi="Arial" w:cs="Arial"/>
-                <w:sz w:val="18"/>
-                <w:szCs w:val="18"/>
-                <w:lang w:val="en-US"/>
-              </w:rPr>
-              <w:t>Output</w:t>
+              <w:t>Input</w:t>
             </w:r>
             <w:r>
               <w:rPr>
@@ -4842,7 +3429,7 @@
         </w:tc>
         <w:tc>
           <w:tcPr>
-            <w:tcW w:w="4536" w:type="dxa"/>
+            <w:tcW w:w="4394" w:type="dxa"/>
             <w:tcBorders>
               <w:top w:val="single" w:sz="12" w:space="0" w:color="666666"/>
               <w:left w:val="single" w:sz="12" w:space="0" w:color="666666"/>
@@ -4957,16 +3544,7 @@
                 <w:szCs w:val="16"/>
                 <w:lang w:val="uk-UA"/>
               </w:rPr>
-              <w:t>п</w:t>
-            </w:r>
-            <w:r>
-              <w:rPr>
-                <w:rFonts w:ascii="Courier New" w:eastAsia="Courier New" w:hAnsi="Courier New" w:cs="Courier New"/>
-                <w:sz w:val="16"/>
-                <w:szCs w:val="16"/>
-                <w:lang w:val="uk-UA"/>
-              </w:rPr>
-              <w:t>раця</w:t>
+              <w:t>праця</w:t>
             </w:r>
           </w:p>
           <w:p>
@@ -4988,6 +3566,24 @@
                 <w:lang w:val="uk-UA"/>
               </w:rPr>
             </w:pPr>
+            <w:r>
+              <w:rPr>
+                <w:rFonts w:ascii="Courier New" w:eastAsia="Courier New" w:hAnsi="Courier New" w:cs="Courier New"/>
+                <w:sz w:val="16"/>
+                <w:szCs w:val="16"/>
+                <w:lang w:val="uk-UA"/>
+              </w:rPr>
+              <w:t>Кількість пригол</w:t>
+            </w:r>
+            <w:r>
+              <w:rPr>
+                <w:rFonts w:ascii="Courier New" w:eastAsia="Courier New" w:hAnsi="Courier New" w:cs="Courier New"/>
+                <w:sz w:val="16"/>
+                <w:szCs w:val="16"/>
+                <w:lang w:val="uk-UA"/>
+              </w:rPr>
+              <w:t>осних літер з вхідного файлу: 3</w:t>
+            </w:r>
           </w:p>
           <w:p>
             <w:pPr>
@@ -5003,121 +3599,39 @@
               <w:jc w:val="left"/>
               <w:rPr>
                 <w:rFonts w:ascii="Courier New" w:eastAsia="Courier New" w:hAnsi="Courier New" w:cs="Courier New"/>
-                <w:b/>
-                <w:sz w:val="16"/>
-                <w:szCs w:val="16"/>
-                <w:lang w:val="uk-UA"/>
-              </w:rPr>
-            </w:pPr>
-            <w:r>
-              <w:rPr>
-                <w:rFonts w:ascii="Courier New" w:eastAsia="Courier New" w:hAnsi="Courier New" w:cs="Courier New"/>
-                <w:b/>
-                <w:sz w:val="16"/>
-                <w:szCs w:val="16"/>
-                <w:lang w:val="uk-UA"/>
-              </w:rPr>
-              <w:t xml:space="preserve">Вміст </w:t>
+                <w:sz w:val="16"/>
+                <w:szCs w:val="16"/>
+                <w:lang w:val="uk-UA"/>
+              </w:rPr>
+            </w:pPr>
+            <w:r>
+              <w:rPr>
+                <w:rFonts w:ascii="Courier New" w:eastAsia="Courier New" w:hAnsi="Courier New" w:cs="Courier New"/>
+                <w:sz w:val="16"/>
+                <w:szCs w:val="16"/>
+                <w:lang w:val="uk-UA"/>
+              </w:rPr>
+              <w:t xml:space="preserve">Дата та час </w:t>
             </w:r>
             <w:proofErr w:type="spellStart"/>
             <w:r>
               <w:rPr>
                 <w:rFonts w:ascii="Courier New" w:eastAsia="Courier New" w:hAnsi="Courier New" w:cs="Courier New"/>
-                <w:b/>
-                <w:sz w:val="16"/>
-                <w:szCs w:val="16"/>
-                <w:lang w:val="en-US"/>
-              </w:rPr>
-              <w:t>prjOutputFile</w:t>
+                <w:sz w:val="16"/>
+                <w:szCs w:val="16"/>
+                <w:lang w:val="uk-UA"/>
+              </w:rPr>
+              <w:t>дозапису</w:t>
             </w:r>
             <w:proofErr w:type="spellEnd"/>
             <w:r>
               <w:rPr>
                 <w:rFonts w:ascii="Courier New" w:eastAsia="Courier New" w:hAnsi="Courier New" w:cs="Courier New"/>
-                <w:b/>
-                <w:sz w:val="16"/>
-                <w:szCs w:val="16"/>
-                <w:lang w:val="uk-UA"/>
-              </w:rPr>
-              <w:t>.</w:t>
-            </w:r>
-            <w:r>
-              <w:rPr>
-                <w:rFonts w:ascii="Courier New" w:eastAsia="Courier New" w:hAnsi="Courier New" w:cs="Courier New"/>
-                <w:b/>
-                <w:sz w:val="16"/>
-                <w:szCs w:val="16"/>
-                <w:lang w:val="en-US"/>
-              </w:rPr>
-              <w:t>txt</w:t>
-            </w:r>
-            <w:r>
-              <w:rPr>
-                <w:rFonts w:ascii="Courier New" w:eastAsia="Courier New" w:hAnsi="Courier New" w:cs="Courier New"/>
-                <w:b/>
-                <w:sz w:val="16"/>
-                <w:szCs w:val="16"/>
-                <w:lang w:val="uk-UA"/>
-              </w:rPr>
-              <w:t>:</w:t>
-            </w:r>
-          </w:p>
-          <w:p>
-            <w:pPr>
-              <w:widowControl w:val="0"/>
-              <w:pBdr>
-                <w:top w:val="nil"/>
-                <w:left w:val="nil"/>
-                <w:bottom w:val="nil"/>
-                <w:right w:val="nil"/>
-                <w:between w:val="nil"/>
-              </w:pBdr>
-              <w:spacing w:line="240" w:lineRule="auto"/>
-              <w:jc w:val="left"/>
-              <w:rPr>
-                <w:rFonts w:ascii="Courier New" w:eastAsia="Courier New" w:hAnsi="Courier New" w:cs="Courier New"/>
-                <w:sz w:val="16"/>
-                <w:szCs w:val="16"/>
-                <w:lang w:val="uk-UA"/>
-              </w:rPr>
-            </w:pPr>
-            <w:r>
-              <w:rPr>
-                <w:rFonts w:ascii="Courier New" w:eastAsia="Courier New" w:hAnsi="Courier New" w:cs="Courier New"/>
-                <w:sz w:val="16"/>
-                <w:szCs w:val="16"/>
-                <w:lang w:val="uk-UA"/>
-              </w:rPr>
-              <w:t>====================================================================</w:t>
-            </w:r>
-          </w:p>
-          <w:p>
-            <w:pPr>
-              <w:widowControl w:val="0"/>
-              <w:pBdr>
-                <w:top w:val="nil"/>
-                <w:left w:val="nil"/>
-                <w:bottom w:val="nil"/>
-                <w:right w:val="nil"/>
-                <w:between w:val="nil"/>
-              </w:pBdr>
-              <w:spacing w:line="240" w:lineRule="auto"/>
-              <w:jc w:val="left"/>
-              <w:rPr>
-                <w:rFonts w:ascii="Courier New" w:eastAsia="Courier New" w:hAnsi="Courier New" w:cs="Courier New"/>
-                <w:sz w:val="16"/>
-                <w:szCs w:val="16"/>
-                <w:lang w:val="uk-UA"/>
-              </w:rPr>
-            </w:pPr>
-            <w:r>
-              <w:rPr>
-                <w:rFonts w:ascii="Courier New" w:eastAsia="Courier New" w:hAnsi="Courier New" w:cs="Courier New"/>
-                <w:sz w:val="16"/>
-                <w:szCs w:val="16"/>
-                <w:lang w:val="uk-UA"/>
-              </w:rPr>
-              <w:t xml:space="preserve"> Виконавець:         </w:t>
+                <w:sz w:val="16"/>
+                <w:szCs w:val="16"/>
+                <w:lang w:val="uk-UA"/>
+              </w:rPr>
+              <w:t xml:space="preserve"> </w:t>
             </w:r>
             <w:proofErr w:type="spellStart"/>
             <w:r>
@@ -5127,7 +3641,7 @@
                 <w:szCs w:val="16"/>
                 <w:lang w:val="uk-UA"/>
               </w:rPr>
-              <w:t>Стрюк</w:t>
+              <w:t>інформаціїї</w:t>
             </w:r>
             <w:proofErr w:type="spellEnd"/>
             <w:r>
@@ -5137,211 +3651,34 @@
                 <w:szCs w:val="16"/>
                 <w:lang w:val="uk-UA"/>
               </w:rPr>
-              <w:t xml:space="preserve"> Владислав Євгенійович</w:t>
-            </w:r>
-          </w:p>
-          <w:p>
-            <w:pPr>
-              <w:widowControl w:val="0"/>
-              <w:pBdr>
-                <w:top w:val="nil"/>
-                <w:left w:val="nil"/>
-                <w:bottom w:val="nil"/>
-                <w:right w:val="nil"/>
-                <w:between w:val="nil"/>
-              </w:pBdr>
-              <w:spacing w:line="240" w:lineRule="auto"/>
-              <w:jc w:val="left"/>
-              <w:rPr>
-                <w:rFonts w:ascii="Courier New" w:eastAsia="Courier New" w:hAnsi="Courier New" w:cs="Courier New"/>
-                <w:sz w:val="16"/>
-                <w:szCs w:val="16"/>
-                <w:lang w:val="uk-UA"/>
-              </w:rPr>
-            </w:pPr>
-            <w:r>
-              <w:rPr>
-                <w:rFonts w:ascii="Courier New" w:eastAsia="Courier New" w:hAnsi="Courier New" w:cs="Courier New"/>
-                <w:sz w:val="16"/>
-                <w:szCs w:val="16"/>
-                <w:lang w:val="uk-UA"/>
-              </w:rPr>
-              <w:t xml:space="preserve"> Рік розробки:       2022</w:t>
-            </w:r>
-          </w:p>
-          <w:p>
-            <w:pPr>
-              <w:widowControl w:val="0"/>
-              <w:pBdr>
-                <w:top w:val="nil"/>
-                <w:left w:val="nil"/>
-                <w:bottom w:val="nil"/>
-                <w:right w:val="nil"/>
-                <w:between w:val="nil"/>
-              </w:pBdr>
-              <w:spacing w:line="240" w:lineRule="auto"/>
-              <w:jc w:val="left"/>
-              <w:rPr>
-                <w:rFonts w:ascii="Courier New" w:eastAsia="Courier New" w:hAnsi="Courier New" w:cs="Courier New"/>
-                <w:sz w:val="16"/>
-                <w:szCs w:val="16"/>
-                <w:lang w:val="uk-UA"/>
-              </w:rPr>
-            </w:pPr>
-            <w:r>
-              <w:rPr>
-                <w:rFonts w:ascii="Courier New" w:eastAsia="Courier New" w:hAnsi="Courier New" w:cs="Courier New"/>
-                <w:sz w:val="16"/>
-                <w:szCs w:val="16"/>
-                <w:lang w:val="uk-UA"/>
-              </w:rPr>
-              <w:t xml:space="preserve"> Місто/Країна:       Кропивницький/Україна</w:t>
-            </w:r>
-          </w:p>
-          <w:p>
-            <w:pPr>
-              <w:widowControl w:val="0"/>
-              <w:pBdr>
-                <w:top w:val="nil"/>
-                <w:left w:val="nil"/>
-                <w:bottom w:val="nil"/>
-                <w:right w:val="nil"/>
-                <w:between w:val="nil"/>
-              </w:pBdr>
-              <w:spacing w:line="240" w:lineRule="auto"/>
-              <w:jc w:val="left"/>
-              <w:rPr>
-                <w:rFonts w:ascii="Courier New" w:eastAsia="Courier New" w:hAnsi="Courier New" w:cs="Courier New"/>
-                <w:sz w:val="16"/>
-                <w:szCs w:val="16"/>
-                <w:lang w:val="uk-UA"/>
-              </w:rPr>
-            </w:pPr>
-            <w:r>
-              <w:rPr>
-                <w:rFonts w:ascii="Courier New" w:eastAsia="Courier New" w:hAnsi="Courier New" w:cs="Courier New"/>
-                <w:sz w:val="16"/>
-                <w:szCs w:val="16"/>
-                <w:lang w:val="uk-UA"/>
-              </w:rPr>
-              <w:t xml:space="preserve"> ВНЗ:                Центральний Національний Технічний Університет</w:t>
-            </w:r>
-          </w:p>
-          <w:p>
-            <w:pPr>
-              <w:widowControl w:val="0"/>
-              <w:pBdr>
-                <w:top w:val="nil"/>
-                <w:left w:val="nil"/>
-                <w:bottom w:val="nil"/>
-                <w:right w:val="nil"/>
-                <w:between w:val="nil"/>
-              </w:pBdr>
-              <w:spacing w:line="240" w:lineRule="auto"/>
-              <w:jc w:val="left"/>
+              <w:t xml:space="preserve">: </w:t>
+            </w:r>
+            <w:r>
               <w:rPr>
                 <w:rFonts w:ascii="Courier New" w:eastAsia="Courier New" w:hAnsi="Courier New" w:cs="Courier New"/>
                 <w:sz w:val="16"/>
                 <w:szCs w:val="16"/>
                 <w:lang w:val="ru-RU"/>
               </w:rPr>
-            </w:pPr>
-            <w:r>
-              <w:rPr>
-                <w:rFonts w:ascii="Courier New" w:eastAsia="Courier New" w:hAnsi="Courier New" w:cs="Courier New"/>
-                <w:sz w:val="16"/>
-                <w:szCs w:val="16"/>
-                <w:lang w:val="uk-UA"/>
-              </w:rPr>
-              <w:t>=====================================</w:t>
-            </w:r>
-            <w:r>
-              <w:rPr>
-                <w:rFonts w:ascii="Courier New" w:eastAsia="Courier New" w:hAnsi="Courier New" w:cs="Courier New"/>
-                <w:sz w:val="16"/>
-                <w:szCs w:val="16"/>
-                <w:lang w:val="uk-UA"/>
-              </w:rPr>
-              <w:t>===============================</w:t>
-            </w:r>
-          </w:p>
-          <w:p>
-            <w:pPr>
-              <w:widowControl w:val="0"/>
-              <w:pBdr>
-                <w:top w:val="nil"/>
-                <w:left w:val="nil"/>
-                <w:bottom w:val="nil"/>
-                <w:right w:val="nil"/>
-                <w:between w:val="nil"/>
-              </w:pBdr>
-              <w:spacing w:line="240" w:lineRule="auto"/>
-              <w:jc w:val="left"/>
+              <w:t>[</w:t>
+            </w:r>
+            <w:r>
+              <w:rPr>
+                <w:rFonts w:ascii="Courier New" w:eastAsia="Courier New" w:hAnsi="Courier New" w:cs="Courier New"/>
+                <w:sz w:val="16"/>
+                <w:szCs w:val="16"/>
+                <w:lang w:val="en-US"/>
+              </w:rPr>
+              <w:t>date</w:t>
+            </w:r>
+            <w:r>
               <w:rPr>
                 <w:rFonts w:ascii="Courier New" w:eastAsia="Courier New" w:hAnsi="Courier New" w:cs="Courier New"/>
                 <w:sz w:val="16"/>
                 <w:szCs w:val="16"/>
                 <w:lang w:val="ru-RU"/>
               </w:rPr>
-            </w:pPr>
-            <w:r>
-              <w:rPr>
-                <w:rFonts w:ascii="Courier New" w:eastAsia="Courier New" w:hAnsi="Courier New" w:cs="Courier New"/>
-                <w:sz w:val="16"/>
-                <w:szCs w:val="16"/>
-                <w:lang w:val="uk-UA"/>
-              </w:rPr>
-              <w:t>Кількість гол</w:t>
-            </w:r>
-            <w:r>
-              <w:rPr>
-                <w:rFonts w:ascii="Courier New" w:eastAsia="Courier New" w:hAnsi="Courier New" w:cs="Courier New"/>
-                <w:sz w:val="16"/>
-                <w:szCs w:val="16"/>
-                <w:lang w:val="uk-UA"/>
-              </w:rPr>
-              <w:t>осних літер з вхідного файлу: 2</w:t>
-            </w:r>
-          </w:p>
-          <w:p>
-            <w:pPr>
-              <w:widowControl w:val="0"/>
-              <w:pBdr>
-                <w:top w:val="nil"/>
-                <w:left w:val="nil"/>
-                <w:bottom w:val="nil"/>
-                <w:right w:val="nil"/>
-                <w:between w:val="nil"/>
-              </w:pBdr>
-              <w:spacing w:line="240" w:lineRule="auto"/>
-              <w:jc w:val="left"/>
-              <w:rPr>
-                <w:rFonts w:ascii="Courier New" w:eastAsia="Courier New" w:hAnsi="Courier New" w:cs="Courier New"/>
-                <w:sz w:val="16"/>
-                <w:szCs w:val="16"/>
-                <w:lang w:val="uk-UA"/>
-              </w:rPr>
-            </w:pPr>
-            <w:r>
-              <w:rPr>
-                <w:rFonts w:ascii="Courier New" w:eastAsia="Courier New" w:hAnsi="Courier New" w:cs="Courier New"/>
-                <w:sz w:val="16"/>
-                <w:szCs w:val="16"/>
-                <w:lang w:val="uk-UA"/>
-              </w:rPr>
-              <w:t>Знайдено слово "</w:t>
-            </w:r>
-            <w:r>
-              <w:t xml:space="preserve"> </w:t>
-            </w:r>
-            <w:r>
-              <w:rPr>
-                <w:rFonts w:ascii="Courier New" w:eastAsia="Courier New" w:hAnsi="Courier New" w:cs="Courier New"/>
-                <w:sz w:val="16"/>
-                <w:szCs w:val="16"/>
-                <w:lang w:val="uk-UA"/>
-              </w:rPr>
-              <w:t>праця"</w:t>
+              <w:t>]</w:t>
             </w:r>
           </w:p>
         </w:tc>
@@ -5447,7 +3784,7 @@
         </w:tc>
         <w:tc>
           <w:tcPr>
-            <w:tcW w:w="4111" w:type="dxa"/>
+            <w:tcW w:w="4253" w:type="dxa"/>
             <w:tcBorders>
               <w:top w:val="single" w:sz="12" w:space="0" w:color="666666"/>
               <w:left w:val="single" w:sz="12" w:space="0" w:color="666666"/>
@@ -5481,28 +3818,7 @@
                 <w:szCs w:val="18"/>
                 <w:lang w:val="uk-UA"/>
               </w:rPr>
-              <w:t>1. Запис “</w:t>
-            </w:r>
-            <w:r>
-              <w:t xml:space="preserve"> </w:t>
-            </w:r>
-            <w:r>
-              <w:rPr>
-                <w:rFonts w:ascii="Arial" w:eastAsia="Arial" w:hAnsi="Arial" w:cs="Arial"/>
-                <w:sz w:val="18"/>
-                <w:szCs w:val="18"/>
-                <w:lang w:val="uk-UA"/>
-              </w:rPr>
-              <w:t>життя</w:t>
-            </w:r>
-            <w:r>
-              <w:rPr>
-                <w:rFonts w:ascii="Arial" w:eastAsia="Arial" w:hAnsi="Arial" w:cs="Arial"/>
-                <w:sz w:val="18"/>
-                <w:szCs w:val="18"/>
-                <w:lang w:val="uk-UA"/>
-              </w:rPr>
-              <w:t xml:space="preserve">” у </w:t>
+              <w:t xml:space="preserve">1. Запис кількості приголосних у </w:t>
             </w:r>
             <w:proofErr w:type="spellStart"/>
             <w:r>
@@ -5512,7 +3828,25 @@
                 <w:szCs w:val="18"/>
                 <w:lang w:val="en-US"/>
               </w:rPr>
-              <w:t>prjInputFile</w:t>
+              <w:t>prj</w:t>
+            </w:r>
+            <w:r>
+              <w:rPr>
+                <w:rFonts w:ascii="Arial" w:eastAsia="Arial" w:hAnsi="Arial" w:cs="Arial"/>
+                <w:sz w:val="18"/>
+                <w:szCs w:val="18"/>
+                <w:lang w:val="en-US"/>
+              </w:rPr>
+              <w:t>Input</w:t>
+            </w:r>
+            <w:r>
+              <w:rPr>
+                <w:rFonts w:ascii="Arial" w:eastAsia="Arial" w:hAnsi="Arial" w:cs="Arial"/>
+                <w:sz w:val="18"/>
+                <w:szCs w:val="18"/>
+                <w:lang w:val="en-US"/>
+              </w:rPr>
+              <w:t>File</w:t>
             </w:r>
             <w:proofErr w:type="spellEnd"/>
             <w:r>
@@ -5533,8 +3867,6 @@
               </w:rPr>
               <w:t>txt</w:t>
             </w:r>
-            <w:bookmarkStart w:id="0" w:name="_GoBack"/>
-            <w:bookmarkEnd w:id="0"/>
           </w:p>
           <w:p>
             <w:pPr>
@@ -5554,43 +3886,25 @@
                 <w:szCs w:val="18"/>
                 <w:lang w:val="uk-UA"/>
               </w:rPr>
-              <w:t xml:space="preserve">2. </w:t>
-            </w:r>
-            <w:r>
-              <w:rPr>
-                <w:rFonts w:ascii="Arial" w:eastAsia="Arial" w:hAnsi="Arial" w:cs="Arial"/>
-                <w:sz w:val="18"/>
-                <w:szCs w:val="18"/>
-                <w:lang w:val="uk-UA"/>
-              </w:rPr>
-              <w:t>Запис</w:t>
-            </w:r>
-            <w:r>
-              <w:rPr>
-                <w:rFonts w:ascii="Arial" w:eastAsia="Arial" w:hAnsi="Arial" w:cs="Arial"/>
-                <w:sz w:val="18"/>
-                <w:szCs w:val="18"/>
-                <w:lang w:val="uk-UA"/>
-              </w:rPr>
-              <w:t xml:space="preserve"> інформаці</w:t>
-            </w:r>
-            <w:r>
-              <w:rPr>
-                <w:rFonts w:ascii="Arial" w:eastAsia="Arial" w:hAnsi="Arial" w:cs="Arial"/>
-                <w:sz w:val="18"/>
-                <w:szCs w:val="18"/>
-                <w:lang w:val="uk-UA"/>
-              </w:rPr>
-              <w:t>ї</w:t>
-            </w:r>
-            <w:r>
-              <w:rPr>
-                <w:rFonts w:ascii="Arial" w:eastAsia="Arial" w:hAnsi="Arial" w:cs="Arial"/>
-                <w:sz w:val="18"/>
-                <w:szCs w:val="18"/>
-                <w:lang w:val="uk-UA"/>
-              </w:rPr>
-              <w:t xml:space="preserve"> у </w:t>
+              <w:t>2</w:t>
+            </w:r>
+            <w:r>
+              <w:rPr>
+                <w:rFonts w:ascii="Arial" w:eastAsia="Arial" w:hAnsi="Arial" w:cs="Arial"/>
+                <w:sz w:val="18"/>
+                <w:szCs w:val="18"/>
+                <w:lang w:val="uk-UA"/>
+              </w:rPr>
+              <w:t xml:space="preserve">. </w:t>
+            </w:r>
+            <w:r>
+              <w:rPr>
+                <w:rFonts w:ascii="Arial" w:eastAsia="Arial" w:hAnsi="Arial" w:cs="Arial"/>
+                <w:sz w:val="18"/>
+                <w:szCs w:val="18"/>
+                <w:lang w:val="uk-UA"/>
+              </w:rPr>
+              <w:t xml:space="preserve">Запис часу </w:t>
             </w:r>
             <w:proofErr w:type="spellStart"/>
             <w:r>
@@ -5598,6 +3912,26 @@
                 <w:rFonts w:ascii="Arial" w:eastAsia="Arial" w:hAnsi="Arial" w:cs="Arial"/>
                 <w:sz w:val="18"/>
                 <w:szCs w:val="18"/>
+                <w:lang w:val="uk-UA"/>
+              </w:rPr>
+              <w:t>дозапису</w:t>
+            </w:r>
+            <w:proofErr w:type="spellEnd"/>
+            <w:r>
+              <w:rPr>
+                <w:rFonts w:ascii="Arial" w:eastAsia="Arial" w:hAnsi="Arial" w:cs="Arial"/>
+                <w:sz w:val="18"/>
+                <w:szCs w:val="18"/>
+                <w:lang w:val="uk-UA"/>
+              </w:rPr>
+              <w:t xml:space="preserve"> у  </w:t>
+            </w:r>
+            <w:proofErr w:type="spellStart"/>
+            <w:r>
+              <w:rPr>
+                <w:rFonts w:ascii="Arial" w:eastAsia="Arial" w:hAnsi="Arial" w:cs="Arial"/>
+                <w:sz w:val="18"/>
+                <w:szCs w:val="18"/>
                 <w:lang w:val="en-US"/>
               </w:rPr>
               <w:t>prj</w:t>
@@ -5609,191 +3943,7 @@
                 <w:szCs w:val="18"/>
                 <w:lang w:val="en-US"/>
               </w:rPr>
-              <w:t>Output</w:t>
-            </w:r>
-            <w:r>
-              <w:rPr>
-                <w:rFonts w:ascii="Arial" w:eastAsia="Arial" w:hAnsi="Arial" w:cs="Arial"/>
-                <w:sz w:val="18"/>
-                <w:szCs w:val="18"/>
-                <w:lang w:val="en-US"/>
-              </w:rPr>
-              <w:t>File</w:t>
-            </w:r>
-            <w:proofErr w:type="spellEnd"/>
-            <w:r>
-              <w:rPr>
-                <w:rFonts w:ascii="Arial" w:eastAsia="Arial" w:hAnsi="Arial" w:cs="Arial"/>
-                <w:sz w:val="18"/>
-                <w:szCs w:val="18"/>
-                <w:lang w:val="uk-UA"/>
-              </w:rPr>
-              <w:t>.</w:t>
-            </w:r>
-            <w:r>
-              <w:rPr>
-                <w:rFonts w:ascii="Arial" w:eastAsia="Arial" w:hAnsi="Arial" w:cs="Arial"/>
-                <w:sz w:val="18"/>
-                <w:szCs w:val="18"/>
-                <w:lang w:val="en-US"/>
-              </w:rPr>
-              <w:t>txt</w:t>
-            </w:r>
-          </w:p>
-          <w:p>
-            <w:pPr>
-              <w:ind w:left="42"/>
-              <w:jc w:val="left"/>
-              <w:rPr>
-                <w:rFonts w:ascii="Arial" w:eastAsia="Arial" w:hAnsi="Arial" w:cs="Arial"/>
-                <w:sz w:val="18"/>
-                <w:szCs w:val="18"/>
-                <w:lang w:val="uk-UA"/>
-              </w:rPr>
-            </w:pPr>
-            <w:r>
-              <w:rPr>
-                <w:rFonts w:ascii="Arial" w:eastAsia="Arial" w:hAnsi="Arial" w:cs="Arial"/>
-                <w:sz w:val="18"/>
-                <w:szCs w:val="18"/>
-                <w:lang w:val="uk-UA"/>
-              </w:rPr>
-              <w:t xml:space="preserve">3. Запис кількості голосних у </w:t>
-            </w:r>
-            <w:proofErr w:type="spellStart"/>
-            <w:r>
-              <w:rPr>
-                <w:rFonts w:ascii="Arial" w:eastAsia="Arial" w:hAnsi="Arial" w:cs="Arial"/>
-                <w:sz w:val="18"/>
-                <w:szCs w:val="18"/>
-                <w:lang w:val="en-US"/>
-              </w:rPr>
-              <w:t>prj</w:t>
-            </w:r>
-            <w:r>
-              <w:rPr>
-                <w:rFonts w:ascii="Arial" w:eastAsia="Arial" w:hAnsi="Arial" w:cs="Arial"/>
-                <w:sz w:val="18"/>
-                <w:szCs w:val="18"/>
-                <w:lang w:val="en-US"/>
-              </w:rPr>
-              <w:t>Output</w:t>
-            </w:r>
-            <w:r>
-              <w:rPr>
-                <w:rFonts w:ascii="Arial" w:eastAsia="Arial" w:hAnsi="Arial" w:cs="Arial"/>
-                <w:sz w:val="18"/>
-                <w:szCs w:val="18"/>
-                <w:lang w:val="en-US"/>
-              </w:rPr>
-              <w:t>File</w:t>
-            </w:r>
-            <w:proofErr w:type="spellEnd"/>
-            <w:r>
-              <w:rPr>
-                <w:rFonts w:ascii="Arial" w:eastAsia="Arial" w:hAnsi="Arial" w:cs="Arial"/>
-                <w:sz w:val="18"/>
-                <w:szCs w:val="18"/>
-                <w:lang w:val="uk-UA"/>
-              </w:rPr>
-              <w:t>.</w:t>
-            </w:r>
-            <w:r>
-              <w:rPr>
-                <w:rFonts w:ascii="Arial" w:eastAsia="Arial" w:hAnsi="Arial" w:cs="Arial"/>
-                <w:sz w:val="18"/>
-                <w:szCs w:val="18"/>
-                <w:lang w:val="en-US"/>
-              </w:rPr>
-              <w:t>txt</w:t>
-            </w:r>
-          </w:p>
-          <w:p>
-            <w:pPr>
-              <w:ind w:left="42"/>
-              <w:jc w:val="left"/>
-              <w:rPr>
-                <w:rFonts w:ascii="Arial" w:eastAsia="Arial" w:hAnsi="Arial" w:cs="Arial"/>
-                <w:sz w:val="18"/>
-                <w:szCs w:val="18"/>
-                <w:lang w:val="uk-UA"/>
-              </w:rPr>
-            </w:pPr>
-            <w:r>
-              <w:rPr>
-                <w:rFonts w:ascii="Arial" w:eastAsia="Arial" w:hAnsi="Arial" w:cs="Arial"/>
-                <w:sz w:val="18"/>
-                <w:szCs w:val="18"/>
-                <w:lang w:val="uk-UA"/>
-              </w:rPr>
-              <w:t xml:space="preserve">4. </w:t>
-            </w:r>
-            <w:r>
-              <w:rPr>
-                <w:rFonts w:ascii="Arial" w:eastAsia="Arial" w:hAnsi="Arial" w:cs="Arial"/>
-                <w:sz w:val="18"/>
-                <w:szCs w:val="18"/>
-                <w:lang w:val="uk-UA"/>
-              </w:rPr>
-              <w:t xml:space="preserve">Запис пошуку </w:t>
-            </w:r>
-            <w:r>
-              <w:rPr>
-                <w:rFonts w:ascii="Arial" w:eastAsia="Arial" w:hAnsi="Arial" w:cs="Arial"/>
-                <w:sz w:val="18"/>
-                <w:szCs w:val="18"/>
-                <w:lang w:val="uk-UA"/>
-              </w:rPr>
-              <w:t>“</w:t>
-            </w:r>
-            <w:r>
-              <w:t xml:space="preserve"> </w:t>
-            </w:r>
-            <w:r>
-              <w:rPr>
-                <w:rFonts w:ascii="Arial" w:eastAsia="Arial" w:hAnsi="Arial" w:cs="Arial"/>
-                <w:sz w:val="18"/>
-                <w:szCs w:val="18"/>
-                <w:lang w:val="uk-UA"/>
-              </w:rPr>
-              <w:t>життя</w:t>
-            </w:r>
-            <w:r>
-              <w:rPr>
-                <w:rFonts w:ascii="Arial" w:eastAsia="Arial" w:hAnsi="Arial" w:cs="Arial"/>
-                <w:sz w:val="18"/>
-                <w:szCs w:val="18"/>
-                <w:lang w:val="uk-UA"/>
-              </w:rPr>
-              <w:t>”</w:t>
-            </w:r>
-            <w:r>
-              <w:rPr>
-                <w:rFonts w:ascii="Arial" w:eastAsia="Arial" w:hAnsi="Arial" w:cs="Arial"/>
-                <w:sz w:val="18"/>
-                <w:szCs w:val="18"/>
-                <w:lang w:val="uk-UA"/>
-              </w:rPr>
-              <w:t xml:space="preserve"> у </w:t>
-            </w:r>
-            <w:proofErr w:type="spellStart"/>
-            <w:r>
-              <w:rPr>
-                <w:rFonts w:ascii="Arial" w:eastAsia="Arial" w:hAnsi="Arial" w:cs="Arial"/>
-                <w:sz w:val="18"/>
-                <w:szCs w:val="18"/>
-                <w:lang w:val="en-US"/>
-              </w:rPr>
-              <w:t>prj</w:t>
-            </w:r>
-            <w:r>
-              <w:rPr>
-                <w:rFonts w:ascii="Arial" w:eastAsia="Arial" w:hAnsi="Arial" w:cs="Arial"/>
-                <w:sz w:val="18"/>
-                <w:szCs w:val="18"/>
-                <w:lang w:val="en-US"/>
-              </w:rPr>
-              <w:t>Output</w:t>
+              <w:t>Input</w:t>
             </w:r>
             <w:r>
               <w:rPr>
@@ -5827,7 +3977,7 @@
         </w:tc>
         <w:tc>
           <w:tcPr>
-            <w:tcW w:w="4536" w:type="dxa"/>
+            <w:tcW w:w="4394" w:type="dxa"/>
             <w:tcBorders>
               <w:top w:val="single" w:sz="12" w:space="0" w:color="666666"/>
               <w:left w:val="single" w:sz="12" w:space="0" w:color="666666"/>
@@ -5942,16 +4092,7 @@
                 <w:szCs w:val="16"/>
                 <w:lang w:val="uk-UA"/>
               </w:rPr>
-              <w:t>ж</w:t>
-            </w:r>
-            <w:r>
-              <w:rPr>
-                <w:rFonts w:ascii="Courier New" w:eastAsia="Courier New" w:hAnsi="Courier New" w:cs="Courier New"/>
-                <w:sz w:val="16"/>
-                <w:szCs w:val="16"/>
-                <w:lang w:val="uk-UA"/>
-              </w:rPr>
-              <w:t>иття</w:t>
+              <w:t>життя</w:t>
             </w:r>
           </w:p>
           <w:p>
@@ -5973,6 +4114,24 @@
                 <w:lang w:val="uk-UA"/>
               </w:rPr>
             </w:pPr>
+            <w:r>
+              <w:rPr>
+                <w:rFonts w:ascii="Courier New" w:eastAsia="Courier New" w:hAnsi="Courier New" w:cs="Courier New"/>
+                <w:sz w:val="16"/>
+                <w:szCs w:val="16"/>
+                <w:lang w:val="uk-UA"/>
+              </w:rPr>
+              <w:t>Кількість пригол</w:t>
+            </w:r>
+            <w:r>
+              <w:rPr>
+                <w:rFonts w:ascii="Courier New" w:eastAsia="Courier New" w:hAnsi="Courier New" w:cs="Courier New"/>
+                <w:sz w:val="16"/>
+                <w:szCs w:val="16"/>
+                <w:lang w:val="uk-UA"/>
+              </w:rPr>
+              <w:t>осних літер з вхідного файлу: 3</w:t>
+            </w:r>
           </w:p>
           <w:p>
             <w:pPr>
@@ -5985,124 +4144,41 @@
                 <w:between w:val="nil"/>
               </w:pBdr>
               <w:spacing w:line="240" w:lineRule="auto"/>
-              <w:jc w:val="left"/>
-              <w:rPr>
-                <w:rFonts w:ascii="Courier New" w:eastAsia="Courier New" w:hAnsi="Courier New" w:cs="Courier New"/>
-                <w:b/>
-                <w:sz w:val="16"/>
-                <w:szCs w:val="16"/>
-                <w:lang w:val="uk-UA"/>
-              </w:rPr>
-            </w:pPr>
-            <w:r>
-              <w:rPr>
-                <w:rFonts w:ascii="Courier New" w:eastAsia="Courier New" w:hAnsi="Courier New" w:cs="Courier New"/>
-                <w:b/>
-                <w:sz w:val="16"/>
-                <w:szCs w:val="16"/>
-                <w:lang w:val="uk-UA"/>
-              </w:rPr>
-              <w:t xml:space="preserve">Вміст </w:t>
+              <w:rPr>
+                <w:rFonts w:ascii="Courier New" w:eastAsia="Courier New" w:hAnsi="Courier New" w:cs="Courier New"/>
+                <w:sz w:val="16"/>
+                <w:szCs w:val="16"/>
+                <w:lang w:val="uk-UA"/>
+              </w:rPr>
+            </w:pPr>
+            <w:r>
+              <w:rPr>
+                <w:rFonts w:ascii="Courier New" w:eastAsia="Courier New" w:hAnsi="Courier New" w:cs="Courier New"/>
+                <w:sz w:val="16"/>
+                <w:szCs w:val="16"/>
+                <w:lang w:val="uk-UA"/>
+              </w:rPr>
+              <w:t xml:space="preserve">Дата та час </w:t>
             </w:r>
             <w:proofErr w:type="spellStart"/>
             <w:r>
               <w:rPr>
                 <w:rFonts w:ascii="Courier New" w:eastAsia="Courier New" w:hAnsi="Courier New" w:cs="Courier New"/>
-                <w:b/>
-                <w:sz w:val="16"/>
-                <w:szCs w:val="16"/>
-                <w:lang w:val="en-US"/>
-              </w:rPr>
-              <w:t>prjOutputFile</w:t>
+                <w:sz w:val="16"/>
+                <w:szCs w:val="16"/>
+                <w:lang w:val="uk-UA"/>
+              </w:rPr>
+              <w:t>дозапису</w:t>
             </w:r>
             <w:proofErr w:type="spellEnd"/>
             <w:r>
               <w:rPr>
                 <w:rFonts w:ascii="Courier New" w:eastAsia="Courier New" w:hAnsi="Courier New" w:cs="Courier New"/>
-                <w:b/>
-                <w:sz w:val="16"/>
-                <w:szCs w:val="16"/>
-                <w:lang w:val="uk-UA"/>
-              </w:rPr>
-              <w:t>.</w:t>
-            </w:r>
-            <w:r>
-              <w:rPr>
-                <w:rFonts w:ascii="Courier New" w:eastAsia="Courier New" w:hAnsi="Courier New" w:cs="Courier New"/>
-                <w:b/>
-                <w:sz w:val="16"/>
-                <w:szCs w:val="16"/>
-                <w:lang w:val="en-US"/>
-              </w:rPr>
-              <w:t>txt</w:t>
-            </w:r>
-            <w:r>
-              <w:rPr>
-                <w:rFonts w:ascii="Courier New" w:eastAsia="Courier New" w:hAnsi="Courier New" w:cs="Courier New"/>
-                <w:b/>
-                <w:sz w:val="16"/>
-                <w:szCs w:val="16"/>
-                <w:lang w:val="uk-UA"/>
-              </w:rPr>
-              <w:t>:</w:t>
-            </w:r>
-          </w:p>
-          <w:p>
-            <w:pPr>
-              <w:widowControl w:val="0"/>
-              <w:pBdr>
-                <w:top w:val="nil"/>
-                <w:left w:val="nil"/>
-                <w:bottom w:val="nil"/>
-                <w:right w:val="nil"/>
-                <w:between w:val="nil"/>
-              </w:pBdr>
-              <w:spacing w:line="240" w:lineRule="auto"/>
-              <w:jc w:val="left"/>
-              <w:rPr>
-                <w:rFonts w:ascii="Courier New" w:eastAsia="Courier New" w:hAnsi="Courier New" w:cs="Courier New"/>
-                <w:sz w:val="16"/>
-                <w:szCs w:val="16"/>
-                <w:lang w:val="uk-UA"/>
-              </w:rPr>
-            </w:pPr>
-            <w:r>
-              <w:rPr>
-                <w:rFonts w:ascii="Courier New" w:eastAsia="Courier New" w:hAnsi="Courier New" w:cs="Courier New"/>
-                <w:sz w:val="16"/>
-                <w:szCs w:val="16"/>
-                <w:lang w:val="uk-UA"/>
-              </w:rPr>
-              <w:t>====================================================================</w:t>
-            </w:r>
-          </w:p>
-          <w:p>
-            <w:pPr>
-              <w:widowControl w:val="0"/>
-              <w:pBdr>
-                <w:top w:val="nil"/>
-                <w:left w:val="nil"/>
-                <w:bottom w:val="nil"/>
-                <w:right w:val="nil"/>
-                <w:between w:val="nil"/>
-              </w:pBdr>
-              <w:spacing w:line="240" w:lineRule="auto"/>
-              <w:jc w:val="left"/>
-              <w:rPr>
-                <w:rFonts w:ascii="Courier New" w:eastAsia="Courier New" w:hAnsi="Courier New" w:cs="Courier New"/>
-                <w:sz w:val="16"/>
-                <w:szCs w:val="16"/>
-                <w:lang w:val="uk-UA"/>
-              </w:rPr>
-            </w:pPr>
-            <w:r>
-              <w:rPr>
-                <w:rFonts w:ascii="Courier New" w:eastAsia="Courier New" w:hAnsi="Courier New" w:cs="Courier New"/>
-                <w:sz w:val="16"/>
-                <w:szCs w:val="16"/>
-                <w:lang w:val="uk-UA"/>
-              </w:rPr>
-              <w:t xml:space="preserve"> Виконавець:         </w:t>
+                <w:sz w:val="16"/>
+                <w:szCs w:val="16"/>
+                <w:lang w:val="uk-UA"/>
+              </w:rPr>
+              <w:t xml:space="preserve"> </w:t>
             </w:r>
             <w:proofErr w:type="spellStart"/>
             <w:r>
@@ -6112,7 +4188,7 @@
                 <w:szCs w:val="16"/>
                 <w:lang w:val="uk-UA"/>
               </w:rPr>
-              <w:t>Стрюк</w:t>
+              <w:t>інформаціїї</w:t>
             </w:r>
             <w:proofErr w:type="spellEnd"/>
             <w:r>
@@ -6122,210 +4198,34 @@
                 <w:szCs w:val="16"/>
                 <w:lang w:val="uk-UA"/>
               </w:rPr>
-              <w:t xml:space="preserve"> Владислав Євгенійович</w:t>
-            </w:r>
-          </w:p>
-          <w:p>
-            <w:pPr>
-              <w:widowControl w:val="0"/>
-              <w:pBdr>
-                <w:top w:val="nil"/>
-                <w:left w:val="nil"/>
-                <w:bottom w:val="nil"/>
-                <w:right w:val="nil"/>
-                <w:between w:val="nil"/>
-              </w:pBdr>
-              <w:spacing w:line="240" w:lineRule="auto"/>
-              <w:jc w:val="left"/>
-              <w:rPr>
-                <w:rFonts w:ascii="Courier New" w:eastAsia="Courier New" w:hAnsi="Courier New" w:cs="Courier New"/>
-                <w:sz w:val="16"/>
-                <w:szCs w:val="16"/>
-                <w:lang w:val="uk-UA"/>
-              </w:rPr>
-            </w:pPr>
-            <w:r>
-              <w:rPr>
-                <w:rFonts w:ascii="Courier New" w:eastAsia="Courier New" w:hAnsi="Courier New" w:cs="Courier New"/>
-                <w:sz w:val="16"/>
-                <w:szCs w:val="16"/>
-                <w:lang w:val="uk-UA"/>
-              </w:rPr>
-              <w:t xml:space="preserve"> Рік розробки:       2022</w:t>
-            </w:r>
-          </w:p>
-          <w:p>
-            <w:pPr>
-              <w:widowControl w:val="0"/>
-              <w:pBdr>
-                <w:top w:val="nil"/>
-                <w:left w:val="nil"/>
-                <w:bottom w:val="nil"/>
-                <w:right w:val="nil"/>
-                <w:between w:val="nil"/>
-              </w:pBdr>
-              <w:spacing w:line="240" w:lineRule="auto"/>
-              <w:jc w:val="left"/>
-              <w:rPr>
-                <w:rFonts w:ascii="Courier New" w:eastAsia="Courier New" w:hAnsi="Courier New" w:cs="Courier New"/>
-                <w:sz w:val="16"/>
-                <w:szCs w:val="16"/>
-                <w:lang w:val="uk-UA"/>
-              </w:rPr>
-            </w:pPr>
-            <w:r>
-              <w:rPr>
-                <w:rFonts w:ascii="Courier New" w:eastAsia="Courier New" w:hAnsi="Courier New" w:cs="Courier New"/>
-                <w:sz w:val="16"/>
-                <w:szCs w:val="16"/>
-                <w:lang w:val="uk-UA"/>
-              </w:rPr>
-              <w:t xml:space="preserve"> Місто/Країна:       Кропивницький/Україна</w:t>
-            </w:r>
-          </w:p>
-          <w:p>
-            <w:pPr>
-              <w:widowControl w:val="0"/>
-              <w:pBdr>
-                <w:top w:val="nil"/>
-                <w:left w:val="nil"/>
-                <w:bottom w:val="nil"/>
-                <w:right w:val="nil"/>
-                <w:between w:val="nil"/>
-              </w:pBdr>
-              <w:spacing w:line="240" w:lineRule="auto"/>
-              <w:jc w:val="left"/>
-              <w:rPr>
-                <w:rFonts w:ascii="Courier New" w:eastAsia="Courier New" w:hAnsi="Courier New" w:cs="Courier New"/>
-                <w:sz w:val="16"/>
-                <w:szCs w:val="16"/>
-                <w:lang w:val="uk-UA"/>
-              </w:rPr>
-            </w:pPr>
-            <w:r>
-              <w:rPr>
-                <w:rFonts w:ascii="Courier New" w:eastAsia="Courier New" w:hAnsi="Courier New" w:cs="Courier New"/>
-                <w:sz w:val="16"/>
-                <w:szCs w:val="16"/>
-                <w:lang w:val="uk-UA"/>
-              </w:rPr>
-              <w:t xml:space="preserve"> ВНЗ:                Центральний Національний Технічний Університет</w:t>
-            </w:r>
-          </w:p>
-          <w:p>
-            <w:pPr>
-              <w:widowControl w:val="0"/>
-              <w:pBdr>
-                <w:top w:val="nil"/>
-                <w:left w:val="nil"/>
-                <w:bottom w:val="nil"/>
-                <w:right w:val="nil"/>
-                <w:between w:val="nil"/>
-              </w:pBdr>
-              <w:spacing w:line="240" w:lineRule="auto"/>
-              <w:jc w:val="left"/>
+              <w:t xml:space="preserve">: </w:t>
+            </w:r>
+            <w:r>
               <w:rPr>
                 <w:rFonts w:ascii="Courier New" w:eastAsia="Courier New" w:hAnsi="Courier New" w:cs="Courier New"/>
                 <w:sz w:val="16"/>
                 <w:szCs w:val="16"/>
                 <w:lang w:val="ru-RU"/>
               </w:rPr>
-            </w:pPr>
-            <w:r>
-              <w:rPr>
-                <w:rFonts w:ascii="Courier New" w:eastAsia="Courier New" w:hAnsi="Courier New" w:cs="Courier New"/>
-                <w:sz w:val="16"/>
-                <w:szCs w:val="16"/>
-                <w:lang w:val="uk-UA"/>
-              </w:rPr>
-              <w:t>=====================================</w:t>
-            </w:r>
-            <w:r>
-              <w:rPr>
-                <w:rFonts w:ascii="Courier New" w:eastAsia="Courier New" w:hAnsi="Courier New" w:cs="Courier New"/>
-                <w:sz w:val="16"/>
-                <w:szCs w:val="16"/>
-                <w:lang w:val="uk-UA"/>
-              </w:rPr>
-              <w:t>===============================</w:t>
-            </w:r>
-          </w:p>
-          <w:p>
-            <w:pPr>
-              <w:widowControl w:val="0"/>
-              <w:pBdr>
-                <w:top w:val="nil"/>
-                <w:left w:val="nil"/>
-                <w:bottom w:val="nil"/>
-                <w:right w:val="nil"/>
-                <w:between w:val="nil"/>
-              </w:pBdr>
-              <w:spacing w:line="240" w:lineRule="auto"/>
-              <w:jc w:val="left"/>
+              <w:t>[</w:t>
+            </w:r>
+            <w:r>
+              <w:rPr>
+                <w:rFonts w:ascii="Courier New" w:eastAsia="Courier New" w:hAnsi="Courier New" w:cs="Courier New"/>
+                <w:sz w:val="16"/>
+                <w:szCs w:val="16"/>
+                <w:lang w:val="en-US"/>
+              </w:rPr>
+              <w:t>date</w:t>
+            </w:r>
+            <w:r>
               <w:rPr>
                 <w:rFonts w:ascii="Courier New" w:eastAsia="Courier New" w:hAnsi="Courier New" w:cs="Courier New"/>
                 <w:sz w:val="16"/>
                 <w:szCs w:val="16"/>
                 <w:lang w:val="ru-RU"/>
               </w:rPr>
-            </w:pPr>
-            <w:r>
-              <w:rPr>
-                <w:rFonts w:ascii="Courier New" w:eastAsia="Courier New" w:hAnsi="Courier New" w:cs="Courier New"/>
-                <w:sz w:val="16"/>
-                <w:szCs w:val="16"/>
-                <w:lang w:val="uk-UA"/>
-              </w:rPr>
-              <w:t>Кількість гол</w:t>
-            </w:r>
-            <w:r>
-              <w:rPr>
-                <w:rFonts w:ascii="Courier New" w:eastAsia="Courier New" w:hAnsi="Courier New" w:cs="Courier New"/>
-                <w:sz w:val="16"/>
-                <w:szCs w:val="16"/>
-                <w:lang w:val="uk-UA"/>
-              </w:rPr>
-              <w:t>осних літер з вхідного файлу: 2</w:t>
-            </w:r>
-          </w:p>
-          <w:p>
-            <w:pPr>
-              <w:widowControl w:val="0"/>
-              <w:pBdr>
-                <w:top w:val="nil"/>
-                <w:left w:val="nil"/>
-                <w:bottom w:val="nil"/>
-                <w:right w:val="nil"/>
-                <w:between w:val="nil"/>
-              </w:pBdr>
-              <w:spacing w:line="240" w:lineRule="auto"/>
-              <w:rPr>
-                <w:rFonts w:ascii="Courier New" w:eastAsia="Courier New" w:hAnsi="Courier New" w:cs="Courier New"/>
-                <w:sz w:val="16"/>
-                <w:szCs w:val="16"/>
-                <w:lang w:val="uk-UA"/>
-              </w:rPr>
-            </w:pPr>
-            <w:r>
-              <w:rPr>
-                <w:rFonts w:ascii="Courier New" w:eastAsia="Courier New" w:hAnsi="Courier New" w:cs="Courier New"/>
-                <w:sz w:val="16"/>
-                <w:szCs w:val="16"/>
-                <w:lang w:val="uk-UA"/>
-              </w:rPr>
-              <w:t>Знайдено слово "</w:t>
-            </w:r>
-            <w:r>
-              <w:t xml:space="preserve"> </w:t>
-            </w:r>
-            <w:r>
-              <w:rPr>
-                <w:rFonts w:ascii="Courier New" w:eastAsia="Courier New" w:hAnsi="Courier New" w:cs="Courier New"/>
-                <w:sz w:val="16"/>
-                <w:szCs w:val="16"/>
-                <w:lang w:val="uk-UA"/>
-              </w:rPr>
-              <w:t>життя"</w:t>
+              <w:t>]</w:t>
             </w:r>
           </w:p>
         </w:tc>

</xml_diff>